<commit_message>
Final day to finalize
</commit_message>
<xml_diff>
--- a/Investment Web App proposal.docx
+++ b/Investment Web App proposal.docx
@@ -1259,8 +1259,6 @@
           <w:tab w:val="right" w:leader="dot" w:pos="8306"/>
         </w:tabs>
       </w:pPr>
-      <w:bookmarkStart w:id="65" w:name="_GoBack"/>
-      <w:bookmarkEnd w:id="65"/>
       <w:r>
         <w:rPr>
           <w:rFonts w:hint="default" w:ascii="Times New Roman" w:hAnsi="Times New Roman" w:cs="Times New Roman"/>
@@ -3887,8 +3885,8 @@
           <w:lang w:val="en-GB"/>
         </w:rPr>
       </w:pPr>
-      <w:bookmarkStart w:id="5" w:name="_Toc6923"/>
-      <w:bookmarkStart w:id="6" w:name="_Toc21476"/>
+      <w:bookmarkStart w:id="5" w:name="_Toc21476"/>
+      <w:bookmarkStart w:id="6" w:name="_Toc6923"/>
       <w:r>
         <w:rPr>
           <w:rFonts w:hint="default"/>
@@ -4405,8 +4403,8 @@
           <w:lang w:val="en-GB"/>
         </w:rPr>
       </w:pPr>
-      <w:bookmarkStart w:id="7" w:name="_Toc12637"/>
-      <w:bookmarkStart w:id="8" w:name="_Toc22868"/>
+      <w:bookmarkStart w:id="7" w:name="_Toc22868"/>
+      <w:bookmarkStart w:id="8" w:name="_Toc12637"/>
       <w:r>
         <w:rPr>
           <w:rFonts w:hint="default"/>
@@ -4616,8 +4614,8 @@
           <w:lang w:val="en-GB"/>
         </w:rPr>
       </w:pPr>
-      <w:bookmarkStart w:id="9" w:name="_Toc2072"/>
-      <w:bookmarkStart w:id="10" w:name="_Toc18424"/>
+      <w:bookmarkStart w:id="9" w:name="_Toc18424"/>
+      <w:bookmarkStart w:id="10" w:name="_Toc2072"/>
       <w:r>
         <w:rPr>
           <w:rFonts w:hint="default"/>
@@ -4636,8 +4634,8 @@
           <w:lang w:val="en-GB"/>
         </w:rPr>
       </w:pPr>
-      <w:bookmarkStart w:id="11" w:name="_Toc3714"/>
-      <w:bookmarkStart w:id="12" w:name="_Toc22945"/>
+      <w:bookmarkStart w:id="11" w:name="_Toc22945"/>
+      <w:bookmarkStart w:id="12" w:name="_Toc3714"/>
       <w:r>
         <w:rPr>
           <w:rFonts w:hint="default"/>
@@ -4701,8 +4699,8 @@
           <w:lang w:val="en-GB"/>
         </w:rPr>
       </w:pPr>
-      <w:bookmarkStart w:id="13" w:name="_Toc5223"/>
-      <w:bookmarkStart w:id="14" w:name="_Toc15512"/>
+      <w:bookmarkStart w:id="13" w:name="_Toc15512"/>
+      <w:bookmarkStart w:id="14" w:name="_Toc5223"/>
       <w:r>
         <w:rPr>
           <w:rFonts w:hint="default"/>
@@ -5317,8 +5315,8 @@
           <w:lang w:val="en-GB"/>
         </w:rPr>
       </w:pPr>
-      <w:bookmarkStart w:id="19" w:name="_Toc11272"/>
-      <w:bookmarkStart w:id="20" w:name="_Toc29426"/>
+      <w:bookmarkStart w:id="19" w:name="_Toc29426"/>
+      <w:bookmarkStart w:id="20" w:name="_Toc11272"/>
       <w:r>
         <w:rPr>
           <w:rFonts w:hint="default"/>
@@ -5898,8 +5896,8 @@
           <w:lang w:val="en-GB"/>
         </w:rPr>
       </w:pPr>
-      <w:bookmarkStart w:id="23" w:name="_Toc10292"/>
-      <w:bookmarkStart w:id="24" w:name="_Toc3142"/>
+      <w:bookmarkStart w:id="23" w:name="_Toc3142"/>
+      <w:bookmarkStart w:id="24" w:name="_Toc10292"/>
       <w:r>
         <w:rPr>
           <w:rFonts w:hint="default"/>
@@ -6340,8 +6338,8 @@
           <w:lang w:val="en-GB"/>
         </w:rPr>
       </w:pPr>
-      <w:bookmarkStart w:id="30" w:name="_Toc18429"/>
-      <w:bookmarkStart w:id="31" w:name="_Toc19977"/>
+      <w:bookmarkStart w:id="30" w:name="_Toc19977"/>
+      <w:bookmarkStart w:id="31" w:name="_Toc18429"/>
       <w:r>
         <w:rPr>
           <w:rFonts w:hint="default"/>
@@ -6842,8 +6840,8 @@
           <w:lang w:val="en-GB"/>
         </w:rPr>
       </w:pPr>
-      <w:bookmarkStart w:id="34" w:name="_Toc2979"/>
-      <w:bookmarkStart w:id="35" w:name="_Toc7418"/>
+      <w:bookmarkStart w:id="34" w:name="_Toc7418"/>
+      <w:bookmarkStart w:id="35" w:name="_Toc2979"/>
       <w:r>
         <w:rPr>
           <w:rFonts w:hint="default"/>
@@ -7098,8 +7096,8 @@
           <w:lang w:val="en-GB"/>
         </w:rPr>
       </w:pPr>
-      <w:bookmarkStart w:id="36" w:name="_Toc23291"/>
-      <w:bookmarkStart w:id="37" w:name="_Toc30753"/>
+      <w:bookmarkStart w:id="36" w:name="_Toc30753"/>
+      <w:bookmarkStart w:id="37" w:name="_Toc23291"/>
       <w:r>
         <w:rPr>
           <w:rFonts w:hint="default"/>
@@ -7298,8 +7296,8 @@
           <w:lang w:val="en-GB"/>
         </w:rPr>
       </w:pPr>
-      <w:bookmarkStart w:id="38" w:name="_Toc11886"/>
-      <w:bookmarkStart w:id="39" w:name="_Toc12355"/>
+      <w:bookmarkStart w:id="38" w:name="_Toc12355"/>
+      <w:bookmarkStart w:id="39" w:name="_Toc11886"/>
       <w:r>
         <w:rPr>
           <w:rFonts w:hint="default"/>
@@ -7798,8 +7796,8 @@
         </w:rPr>
       </w:pPr>
       <w:bookmarkStart w:id="40" w:name="_Toc15356"/>
-      <w:bookmarkStart w:id="41" w:name="_Toc29138"/>
-      <w:bookmarkStart w:id="42" w:name="_Toc14857"/>
+      <w:bookmarkStart w:id="41" w:name="_Toc14857"/>
+      <w:bookmarkStart w:id="42" w:name="_Toc29138"/>
       <w:r>
         <w:rPr>
           <w:rFonts w:hint="default"/>
@@ -7884,8 +7882,8 @@
           <w:lang w:val="en-GB"/>
         </w:rPr>
       </w:pPr>
-      <w:bookmarkStart w:id="45" w:name="_Toc6373"/>
-      <w:bookmarkStart w:id="46" w:name="_Toc2997"/>
+      <w:bookmarkStart w:id="45" w:name="_Toc2997"/>
+      <w:bookmarkStart w:id="46" w:name="_Toc6373"/>
       <w:r>
         <w:rPr>
           <w:rFonts w:hint="default"/>
@@ -7907,8 +7905,8 @@
           <w:lang w:val="en-GB"/>
         </w:rPr>
       </w:pPr>
-      <w:bookmarkStart w:id="47" w:name="_Toc4437"/>
-      <w:bookmarkStart w:id="48" w:name="_Toc12364"/>
+      <w:bookmarkStart w:id="47" w:name="_Toc12364"/>
+      <w:bookmarkStart w:id="48" w:name="_Toc4437"/>
       <w:r>
         <w:rPr>
           <w:rFonts w:hint="default" w:ascii="Times New Roman" w:hAnsi="Times New Roman" w:cs="Times New Roman"/>
@@ -8597,8 +8595,8 @@
           <w:lang w:val="en-GB"/>
         </w:rPr>
       </w:pPr>
-      <w:bookmarkStart w:id="51" w:name="_Toc2180"/>
-      <w:bookmarkStart w:id="52" w:name="_Toc14641"/>
+      <w:bookmarkStart w:id="51" w:name="_Toc14641"/>
+      <w:bookmarkStart w:id="52" w:name="_Toc2180"/>
       <w:r>
         <w:rPr>
           <w:rStyle w:val="21"/>
@@ -9108,6 +9106,7 @@
     <w:p>
       <w:pPr>
         <w:numPr>
+          <w:ilvl w:val="0"/>
           <w:numId w:val="0"/>
         </w:numPr>
         <w:spacing w:line="480" w:lineRule="auto"/>
@@ -9242,6 +9241,7 @@
     <w:p>
       <w:pPr>
         <w:numPr>
+          <w:ilvl w:val="0"/>
           <w:numId w:val="0"/>
         </w:numPr>
         <w:spacing w:line="480" w:lineRule="auto"/>
@@ -9687,8 +9687,8 @@
           <w:lang w:val="en-GB"/>
         </w:rPr>
       </w:pPr>
-      <w:bookmarkStart w:id="58" w:name="_Toc341"/>
-      <w:bookmarkStart w:id="59" w:name="_Toc22819"/>
+      <w:bookmarkStart w:id="58" w:name="_Toc22819"/>
+      <w:bookmarkStart w:id="59" w:name="_Toc341"/>
       <w:r>
         <w:rPr>
           <w:rFonts w:hint="default"/>
@@ -10410,8 +10410,8 @@
           <w:lang w:val="en-GB"/>
         </w:rPr>
       </w:pPr>
-      <w:bookmarkStart w:id="60" w:name="_Toc32534"/>
-      <w:bookmarkStart w:id="61" w:name="_Toc7167"/>
+      <w:bookmarkStart w:id="60" w:name="_Toc7167"/>
+      <w:bookmarkStart w:id="61" w:name="_Toc32534"/>
       <w:r>
         <w:rPr>
           <w:rFonts w:hint="default"/>
@@ -11452,6 +11452,685 @@
           <w:lang w:val="en-GB"/>
         </w:rPr>
       </w:pPr>
+      <w:r>
+        <w:rPr>
+          <w:rFonts w:hint="default" w:ascii="Times New Roman" w:hAnsi="Times New Roman" w:cs="Times New Roman"/>
+          <w:b w:val="0"/>
+          <w:bCs w:val="0"/>
+          <w:sz w:val="24"/>
+          <w:szCs w:val="24"/>
+          <w:lang w:val="en-GB"/>
+        </w:rPr>
+        <w:br w:type="page"/>
+      </w:r>
+    </w:p>
+    <w:p>
+      <w:pPr>
+        <w:numPr>
+          <w:ilvl w:val="0"/>
+          <w:numId w:val="0"/>
+        </w:numPr>
+        <w:spacing w:line="480" w:lineRule="auto"/>
+        <w:ind w:leftChars="0"/>
+        <w:rPr>
+          <w:rFonts w:hint="default" w:ascii="Times New Roman" w:hAnsi="Times New Roman" w:cs="Times New Roman"/>
+          <w:b/>
+          <w:bCs/>
+          <w:sz w:val="24"/>
+          <w:szCs w:val="24"/>
+          <w:lang w:val="en-GB"/>
+        </w:rPr>
+      </w:pPr>
+      <w:r>
+        <w:rPr>
+          <w:rFonts w:hint="default" w:ascii="Times New Roman" w:hAnsi="Times New Roman" w:cs="Times New Roman"/>
+          <w:b/>
+          <w:bCs/>
+          <w:sz w:val="24"/>
+          <w:szCs w:val="24"/>
+          <w:lang w:val="en-GB"/>
+        </w:rPr>
+        <w:t>CHAPTER FOUR: SYSTEM ANALYSIS AND DESIGN</w:t>
+      </w:r>
+    </w:p>
+    <w:p>
+      <w:pPr>
+        <w:numPr>
+          <w:ilvl w:val="0"/>
+          <w:numId w:val="0"/>
+        </w:numPr>
+        <w:spacing w:line="480" w:lineRule="auto"/>
+        <w:ind w:leftChars="0"/>
+        <w:rPr>
+          <w:rFonts w:hint="default" w:ascii="Times New Roman" w:hAnsi="Times New Roman" w:cs="Times New Roman"/>
+          <w:b/>
+          <w:bCs/>
+          <w:sz w:val="24"/>
+          <w:szCs w:val="24"/>
+          <w:lang w:val="en-GB"/>
+        </w:rPr>
+      </w:pPr>
+      <w:r>
+        <w:rPr>
+          <w:rFonts w:hint="default" w:ascii="Times New Roman" w:hAnsi="Times New Roman" w:cs="Times New Roman"/>
+          <w:b/>
+          <w:bCs/>
+          <w:sz w:val="24"/>
+          <w:szCs w:val="24"/>
+          <w:lang w:val="en-GB"/>
+        </w:rPr>
+        <w:t>4.1 Introduction</w:t>
+      </w:r>
+    </w:p>
+    <w:p>
+      <w:pPr>
+        <w:numPr>
+          <w:ilvl w:val="0"/>
+          <w:numId w:val="0"/>
+        </w:numPr>
+        <w:spacing w:line="480" w:lineRule="auto"/>
+        <w:ind w:leftChars="0"/>
+        <w:rPr>
+          <w:rFonts w:hint="default" w:ascii="Times New Roman" w:hAnsi="Times New Roman" w:cs="Times New Roman"/>
+          <w:b w:val="0"/>
+          <w:bCs w:val="0"/>
+          <w:sz w:val="24"/>
+          <w:szCs w:val="24"/>
+          <w:lang w:val="en-GB"/>
+        </w:rPr>
+      </w:pPr>
+      <w:r>
+        <w:rPr>
+          <w:rFonts w:hint="default" w:ascii="Times New Roman" w:hAnsi="Times New Roman" w:cs="Times New Roman"/>
+          <w:b w:val="0"/>
+          <w:bCs w:val="0"/>
+          <w:sz w:val="24"/>
+          <w:szCs w:val="24"/>
+          <w:lang w:val="en-GB"/>
+        </w:rPr>
+        <w:t>System design is the process of defining the architecture, modules, and detailing the complete hardware and communication setup for the product under development.</w:t>
+      </w:r>
+    </w:p>
+    <w:p>
+      <w:pPr>
+        <w:numPr>
+          <w:ilvl w:val="0"/>
+          <w:numId w:val="0"/>
+        </w:numPr>
+        <w:spacing w:line="480" w:lineRule="auto"/>
+        <w:ind w:leftChars="0"/>
+        <w:rPr>
+          <w:rFonts w:hint="default" w:ascii="Times New Roman" w:hAnsi="Times New Roman" w:cs="Times New Roman"/>
+          <w:b w:val="0"/>
+          <w:bCs w:val="0"/>
+          <w:sz w:val="24"/>
+          <w:szCs w:val="24"/>
+          <w:lang w:val="en-GB"/>
+        </w:rPr>
+      </w:pPr>
+      <w:r>
+        <w:rPr>
+          <w:rFonts w:hint="default" w:ascii="Times New Roman" w:hAnsi="Times New Roman" w:cs="Times New Roman"/>
+          <w:b w:val="0"/>
+          <w:bCs w:val="0"/>
+          <w:sz w:val="24"/>
+          <w:szCs w:val="24"/>
+          <w:lang w:val="en-GB"/>
+        </w:rPr>
+        <w:t xml:space="preserve"> System text plan is developed based on the system design.</w:t>
+      </w:r>
+    </w:p>
+    <w:p>
+      <w:pPr>
+        <w:numPr>
+          <w:ilvl w:val="0"/>
+          <w:numId w:val="0"/>
+        </w:numPr>
+        <w:spacing w:line="480" w:lineRule="auto"/>
+        <w:ind w:leftChars="0"/>
+        <w:rPr>
+          <w:rFonts w:hint="default" w:ascii="Times New Roman" w:hAnsi="Times New Roman" w:cs="Times New Roman"/>
+          <w:b w:val="0"/>
+          <w:bCs w:val="0"/>
+          <w:sz w:val="24"/>
+          <w:szCs w:val="24"/>
+          <w:lang w:val="en-GB"/>
+        </w:rPr>
+      </w:pPr>
+    </w:p>
+    <w:p>
+      <w:pPr>
+        <w:numPr>
+          <w:ilvl w:val="0"/>
+          <w:numId w:val="0"/>
+        </w:numPr>
+        <w:spacing w:line="480" w:lineRule="auto"/>
+        <w:ind w:leftChars="0"/>
+        <w:rPr>
+          <w:rFonts w:hint="default" w:ascii="Times New Roman" w:hAnsi="Times New Roman" w:cs="Times New Roman"/>
+          <w:b/>
+          <w:bCs/>
+          <w:sz w:val="24"/>
+          <w:szCs w:val="24"/>
+          <w:lang w:val="en-GB"/>
+        </w:rPr>
+      </w:pPr>
+      <w:r>
+        <w:rPr>
+          <w:rFonts w:hint="default" w:ascii="Times New Roman" w:hAnsi="Times New Roman" w:cs="Times New Roman"/>
+          <w:b/>
+          <w:bCs/>
+          <w:sz w:val="24"/>
+          <w:szCs w:val="24"/>
+          <w:lang w:val="en-GB"/>
+        </w:rPr>
+        <w:t>4.2 Business Requirement Analysis</w:t>
+      </w:r>
+    </w:p>
+    <w:p>
+      <w:pPr>
+        <w:numPr>
+          <w:ilvl w:val="0"/>
+          <w:numId w:val="0"/>
+        </w:numPr>
+        <w:spacing w:line="480" w:lineRule="auto"/>
+        <w:ind w:leftChars="0"/>
+        <w:rPr>
+          <w:rFonts w:hint="default" w:ascii="Times New Roman" w:hAnsi="Times New Roman" w:cs="Times New Roman"/>
+          <w:b w:val="0"/>
+          <w:bCs w:val="0"/>
+          <w:sz w:val="24"/>
+          <w:szCs w:val="24"/>
+          <w:lang w:val="en-GB"/>
+        </w:rPr>
+      </w:pPr>
+      <w:r>
+        <w:rPr>
+          <w:rFonts w:hint="default" w:ascii="Times New Roman" w:hAnsi="Times New Roman" w:cs="Times New Roman"/>
+          <w:b w:val="0"/>
+          <w:bCs w:val="0"/>
+          <w:sz w:val="24"/>
+          <w:szCs w:val="24"/>
+          <w:lang w:val="en-GB"/>
+        </w:rPr>
+        <w:t>Is the first phase where the product requirements are understood from the customer perspective. Involves detailed communication with the customer to understand his expectations and exact requirement.</w:t>
+      </w:r>
+    </w:p>
+    <w:p>
+      <w:pPr>
+        <w:numPr>
+          <w:ilvl w:val="0"/>
+          <w:numId w:val="0"/>
+        </w:numPr>
+        <w:spacing w:line="480" w:lineRule="auto"/>
+        <w:ind w:leftChars="0"/>
+        <w:rPr>
+          <w:rFonts w:hint="default" w:ascii="Times New Roman" w:hAnsi="Times New Roman" w:cs="Times New Roman"/>
+          <w:b w:val="0"/>
+          <w:bCs w:val="0"/>
+          <w:sz w:val="24"/>
+          <w:szCs w:val="24"/>
+          <w:lang w:val="en-GB"/>
+        </w:rPr>
+      </w:pPr>
+      <w:r>
+        <w:rPr>
+          <w:rFonts w:hint="default" w:ascii="Times New Roman" w:hAnsi="Times New Roman" w:cs="Times New Roman"/>
+          <w:b w:val="0"/>
+          <w:bCs w:val="0"/>
+          <w:sz w:val="24"/>
+          <w:szCs w:val="24"/>
+          <w:lang w:val="en-GB"/>
+        </w:rPr>
+        <w:t>To make analysis easier, the requirements are grouped into these four categories:</w:t>
+      </w:r>
+    </w:p>
+    <w:p>
+      <w:pPr>
+        <w:numPr>
+          <w:numId w:val="0"/>
+        </w:numPr>
+        <w:spacing w:line="480" w:lineRule="auto"/>
+        <w:ind w:leftChars="0"/>
+        <w:rPr>
+          <w:rFonts w:hint="default" w:ascii="Times New Roman" w:hAnsi="Times New Roman" w:cs="Times New Roman"/>
+          <w:b w:val="0"/>
+          <w:bCs w:val="0"/>
+          <w:sz w:val="24"/>
+          <w:szCs w:val="24"/>
+          <w:lang w:val="en-GB"/>
+        </w:rPr>
+      </w:pPr>
+    </w:p>
+    <w:p>
+      <w:pPr>
+        <w:numPr>
+          <w:numId w:val="0"/>
+        </w:numPr>
+        <w:spacing w:line="480" w:lineRule="auto"/>
+        <w:ind w:leftChars="0"/>
+        <w:rPr>
+          <w:rFonts w:hint="default" w:ascii="Times New Roman" w:hAnsi="Times New Roman" w:cs="Times New Roman"/>
+          <w:b/>
+          <w:bCs/>
+          <w:sz w:val="24"/>
+          <w:szCs w:val="24"/>
+          <w:lang w:val="en-GB"/>
+        </w:rPr>
+      </w:pPr>
+      <w:r>
+        <w:rPr>
+          <w:rFonts w:hint="default" w:ascii="Times New Roman" w:hAnsi="Times New Roman" w:cs="Times New Roman"/>
+          <w:b/>
+          <w:bCs/>
+          <w:sz w:val="24"/>
+          <w:szCs w:val="24"/>
+          <w:lang w:val="en-GB"/>
+        </w:rPr>
+        <w:t>4.2.1 Functional requirements</w:t>
+      </w:r>
+    </w:p>
+    <w:p>
+      <w:pPr>
+        <w:numPr>
+          <w:numId w:val="0"/>
+        </w:numPr>
+        <w:spacing w:line="480" w:lineRule="auto"/>
+        <w:ind w:leftChars="0"/>
+        <w:rPr>
+          <w:rFonts w:hint="default" w:ascii="Times New Roman" w:hAnsi="Times New Roman" w:cs="Times New Roman"/>
+          <w:b w:val="0"/>
+          <w:bCs w:val="0"/>
+          <w:sz w:val="24"/>
+          <w:szCs w:val="24"/>
+          <w:lang w:val="en-GB"/>
+        </w:rPr>
+      </w:pPr>
+      <w:r>
+        <w:rPr>
+          <w:rFonts w:hint="default" w:ascii="Times New Roman" w:hAnsi="Times New Roman" w:cs="Times New Roman"/>
+          <w:b w:val="0"/>
+          <w:bCs w:val="0"/>
+          <w:sz w:val="24"/>
+          <w:szCs w:val="24"/>
+          <w:lang w:val="en-GB"/>
+        </w:rPr>
+        <w:t>These define how a product/service/solution should function from the end-user’s perspective. They describe the features and functions with which the end-user will interact directly.</w:t>
+      </w:r>
+    </w:p>
+    <w:p>
+      <w:pPr>
+        <w:numPr>
+          <w:numId w:val="0"/>
+        </w:numPr>
+        <w:spacing w:line="480" w:lineRule="auto"/>
+        <w:ind w:leftChars="0"/>
+        <w:rPr>
+          <w:rFonts w:hint="default" w:ascii="Times New Roman" w:hAnsi="Times New Roman" w:cs="Times New Roman"/>
+          <w:b w:val="0"/>
+          <w:bCs w:val="0"/>
+          <w:sz w:val="24"/>
+          <w:szCs w:val="24"/>
+          <w:lang w:val="en-GB"/>
+        </w:rPr>
+      </w:pPr>
+      <w:bookmarkStart w:id="65" w:name="_GoBack"/>
+      <w:bookmarkEnd w:id="65"/>
+    </w:p>
+    <w:p>
+      <w:pPr>
+        <w:numPr>
+          <w:ilvl w:val="0"/>
+          <w:numId w:val="12"/>
+        </w:numPr>
+        <w:spacing w:line="480" w:lineRule="auto"/>
+        <w:ind w:left="420" w:leftChars="0" w:hanging="420" w:firstLineChars="0"/>
+        <w:rPr>
+          <w:rFonts w:hint="default" w:ascii="Times New Roman" w:hAnsi="Times New Roman" w:cs="Times New Roman"/>
+          <w:b w:val="0"/>
+          <w:bCs w:val="0"/>
+          <w:sz w:val="24"/>
+          <w:szCs w:val="24"/>
+          <w:lang w:val="en-GB"/>
+        </w:rPr>
+      </w:pPr>
+      <w:r>
+        <w:rPr>
+          <w:rFonts w:hint="default" w:ascii="Times New Roman" w:hAnsi="Times New Roman" w:cs="Times New Roman"/>
+          <w:b w:val="0"/>
+          <w:bCs w:val="0"/>
+          <w:sz w:val="24"/>
+          <w:szCs w:val="24"/>
+          <w:lang w:val="en-GB"/>
+        </w:rPr>
+        <w:t>Includes data entered by the user.</w:t>
+      </w:r>
+    </w:p>
+    <w:p>
+      <w:pPr>
+        <w:numPr>
+          <w:ilvl w:val="0"/>
+          <w:numId w:val="0"/>
+        </w:numPr>
+        <w:spacing w:line="480" w:lineRule="auto"/>
+        <w:ind w:leftChars="0"/>
+        <w:rPr>
+          <w:rFonts w:hint="default" w:ascii="Times New Roman" w:hAnsi="Times New Roman" w:cs="Times New Roman"/>
+          <w:b w:val="0"/>
+          <w:bCs w:val="0"/>
+          <w:sz w:val="24"/>
+          <w:szCs w:val="24"/>
+          <w:lang w:val="en-GB"/>
+        </w:rPr>
+      </w:pPr>
+    </w:p>
+    <w:p>
+      <w:pPr>
+        <w:numPr>
+          <w:ilvl w:val="0"/>
+          <w:numId w:val="0"/>
+        </w:numPr>
+        <w:spacing w:line="480" w:lineRule="auto"/>
+        <w:ind w:leftChars="0"/>
+        <w:rPr>
+          <w:rFonts w:hint="default" w:ascii="Times New Roman" w:hAnsi="Times New Roman" w:cs="Times New Roman"/>
+          <w:b w:val="0"/>
+          <w:bCs w:val="0"/>
+          <w:sz w:val="24"/>
+          <w:szCs w:val="24"/>
+          <w:lang w:val="en-GB"/>
+        </w:rPr>
+      </w:pPr>
+    </w:p>
+    <w:p>
+      <w:pPr>
+        <w:numPr>
+          <w:ilvl w:val="0"/>
+          <w:numId w:val="0"/>
+        </w:numPr>
+        <w:spacing w:line="480" w:lineRule="auto"/>
+        <w:ind w:leftChars="0"/>
+        <w:rPr>
+          <w:rFonts w:hint="default" w:ascii="Times New Roman" w:hAnsi="Times New Roman" w:cs="Times New Roman"/>
+          <w:b/>
+          <w:bCs/>
+          <w:sz w:val="24"/>
+          <w:szCs w:val="24"/>
+          <w:lang w:val="en-GB"/>
+        </w:rPr>
+      </w:pPr>
+      <w:r>
+        <w:rPr>
+          <w:rFonts w:hint="default" w:ascii="Times New Roman" w:hAnsi="Times New Roman" w:cs="Times New Roman"/>
+          <w:b/>
+          <w:bCs/>
+          <w:sz w:val="24"/>
+          <w:szCs w:val="24"/>
+          <w:lang w:val="en-GB"/>
+        </w:rPr>
+        <w:t>4.3 Design Objectives</w:t>
+      </w:r>
+    </w:p>
+    <w:p>
+      <w:pPr>
+        <w:numPr>
+          <w:ilvl w:val="0"/>
+          <w:numId w:val="0"/>
+        </w:numPr>
+        <w:spacing w:line="480" w:lineRule="auto"/>
+        <w:ind w:leftChars="0"/>
+        <w:rPr>
+          <w:rFonts w:hint="default" w:ascii="Times New Roman" w:hAnsi="Times New Roman" w:cs="Times New Roman"/>
+          <w:b w:val="0"/>
+          <w:bCs w:val="0"/>
+          <w:sz w:val="24"/>
+          <w:szCs w:val="24"/>
+          <w:lang w:val="en-GB"/>
+        </w:rPr>
+      </w:pPr>
+      <w:r>
+        <w:rPr>
+          <w:rFonts w:hint="default" w:ascii="Times New Roman" w:hAnsi="Times New Roman" w:cs="Times New Roman"/>
+          <w:b w:val="0"/>
+          <w:bCs w:val="0"/>
+          <w:sz w:val="24"/>
+          <w:szCs w:val="24"/>
+          <w:lang w:val="en-GB"/>
+        </w:rPr>
+        <w:t>The design objectives of this system are:</w:t>
+      </w:r>
+    </w:p>
+    <w:p>
+      <w:pPr>
+        <w:numPr>
+          <w:ilvl w:val="0"/>
+          <w:numId w:val="13"/>
+        </w:numPr>
+        <w:spacing w:line="480" w:lineRule="auto"/>
+        <w:ind w:left="0" w:leftChars="0" w:firstLine="425" w:firstLineChars="0"/>
+        <w:rPr>
+          <w:rFonts w:hint="default" w:ascii="Times New Roman" w:hAnsi="Times New Roman" w:cs="Times New Roman"/>
+          <w:b w:val="0"/>
+          <w:bCs w:val="0"/>
+          <w:sz w:val="24"/>
+          <w:szCs w:val="24"/>
+          <w:lang w:val="en-GB"/>
+        </w:rPr>
+      </w:pPr>
+      <w:r>
+        <w:rPr>
+          <w:rFonts w:hint="default" w:ascii="Times New Roman" w:hAnsi="Times New Roman" w:cs="Times New Roman"/>
+          <w:b w:val="0"/>
+          <w:bCs w:val="0"/>
+          <w:sz w:val="24"/>
+          <w:szCs w:val="24"/>
+          <w:lang w:val="en-GB"/>
+        </w:rPr>
+        <w:t>Have a presentable home page explaining briefly about the product.</w:t>
+      </w:r>
+    </w:p>
+    <w:p>
+      <w:pPr>
+        <w:numPr>
+          <w:ilvl w:val="0"/>
+          <w:numId w:val="13"/>
+        </w:numPr>
+        <w:spacing w:line="480" w:lineRule="auto"/>
+        <w:ind w:left="0" w:leftChars="0" w:firstLine="425" w:firstLineChars="0"/>
+        <w:rPr>
+          <w:rFonts w:hint="default" w:ascii="Times New Roman" w:hAnsi="Times New Roman" w:cs="Times New Roman"/>
+          <w:b w:val="0"/>
+          <w:bCs w:val="0"/>
+          <w:sz w:val="24"/>
+          <w:szCs w:val="24"/>
+          <w:lang w:val="en-GB"/>
+        </w:rPr>
+      </w:pPr>
+      <w:r>
+        <w:rPr>
+          <w:rFonts w:hint="default" w:ascii="Times New Roman" w:hAnsi="Times New Roman" w:cs="Times New Roman"/>
+          <w:b w:val="0"/>
+          <w:bCs w:val="0"/>
+          <w:sz w:val="24"/>
+          <w:szCs w:val="24"/>
+          <w:lang w:val="en-GB"/>
+        </w:rPr>
+        <w:t>Have a register page that takes in the client details and saves the details.</w:t>
+      </w:r>
+    </w:p>
+    <w:p>
+      <w:pPr>
+        <w:numPr>
+          <w:ilvl w:val="0"/>
+          <w:numId w:val="13"/>
+        </w:numPr>
+        <w:spacing w:line="480" w:lineRule="auto"/>
+        <w:ind w:left="0" w:leftChars="0" w:firstLine="425" w:firstLineChars="0"/>
+        <w:rPr>
+          <w:rFonts w:hint="default" w:ascii="Times New Roman" w:hAnsi="Times New Roman" w:cs="Times New Roman"/>
+          <w:b w:val="0"/>
+          <w:bCs w:val="0"/>
+          <w:sz w:val="24"/>
+          <w:szCs w:val="24"/>
+          <w:lang w:val="en-GB"/>
+        </w:rPr>
+      </w:pPr>
+      <w:r>
+        <w:rPr>
+          <w:rFonts w:hint="default" w:ascii="Times New Roman" w:hAnsi="Times New Roman" w:cs="Times New Roman"/>
+          <w:b w:val="0"/>
+          <w:bCs w:val="0"/>
+          <w:sz w:val="24"/>
+          <w:szCs w:val="24"/>
+          <w:lang w:val="en-GB"/>
+        </w:rPr>
+        <w:t>A login page authenticating the already registered client.</w:t>
+      </w:r>
+    </w:p>
+    <w:p>
+      <w:pPr>
+        <w:numPr>
+          <w:ilvl w:val="0"/>
+          <w:numId w:val="13"/>
+        </w:numPr>
+        <w:spacing w:line="480" w:lineRule="auto"/>
+        <w:ind w:left="0" w:leftChars="0" w:firstLine="425" w:firstLineChars="0"/>
+        <w:rPr>
+          <w:rFonts w:hint="default" w:ascii="Times New Roman" w:hAnsi="Times New Roman" w:cs="Times New Roman"/>
+          <w:b w:val="0"/>
+          <w:bCs w:val="0"/>
+          <w:sz w:val="24"/>
+          <w:szCs w:val="24"/>
+          <w:lang w:val="en-GB"/>
+        </w:rPr>
+      </w:pPr>
+      <w:r>
+        <w:rPr>
+          <w:rFonts w:hint="default" w:ascii="Times New Roman" w:hAnsi="Times New Roman" w:cs="Times New Roman"/>
+          <w:b w:val="0"/>
+          <w:bCs w:val="0"/>
+          <w:sz w:val="24"/>
+          <w:szCs w:val="24"/>
+          <w:lang w:val="en-GB"/>
+        </w:rPr>
+        <w:t>A stocks page showing a sample of stocks, their prices and a button allowing them to purchase stock.</w:t>
+      </w:r>
+    </w:p>
+    <w:p>
+      <w:pPr>
+        <w:numPr>
+          <w:ilvl w:val="0"/>
+          <w:numId w:val="13"/>
+        </w:numPr>
+        <w:spacing w:line="480" w:lineRule="auto"/>
+        <w:ind w:left="0" w:leftChars="0" w:firstLine="425" w:firstLineChars="0"/>
+        <w:rPr>
+          <w:rFonts w:hint="default" w:ascii="Times New Roman" w:hAnsi="Times New Roman" w:cs="Times New Roman"/>
+          <w:b w:val="0"/>
+          <w:bCs w:val="0"/>
+          <w:sz w:val="24"/>
+          <w:szCs w:val="24"/>
+          <w:lang w:val="en-GB"/>
+        </w:rPr>
+      </w:pPr>
+      <w:r>
+        <w:rPr>
+          <w:rFonts w:hint="default" w:ascii="Times New Roman" w:hAnsi="Times New Roman" w:cs="Times New Roman"/>
+          <w:b w:val="0"/>
+          <w:bCs w:val="0"/>
+          <w:sz w:val="24"/>
+          <w:szCs w:val="24"/>
+          <w:lang w:val="en-GB"/>
+        </w:rPr>
+        <w:t>Portfolio page showing the already bought stock.</w:t>
+      </w:r>
+    </w:p>
+    <w:p>
+      <w:pPr>
+        <w:numPr>
+          <w:ilvl w:val="0"/>
+          <w:numId w:val="13"/>
+        </w:numPr>
+        <w:spacing w:line="480" w:lineRule="auto"/>
+        <w:ind w:left="0" w:leftChars="0" w:firstLine="425" w:firstLineChars="0"/>
+        <w:rPr>
+          <w:rFonts w:hint="default" w:ascii="Times New Roman" w:hAnsi="Times New Roman" w:cs="Times New Roman"/>
+          <w:b w:val="0"/>
+          <w:bCs w:val="0"/>
+          <w:sz w:val="24"/>
+          <w:szCs w:val="24"/>
+          <w:lang w:val="en-GB"/>
+        </w:rPr>
+      </w:pPr>
+      <w:r>
+        <w:rPr>
+          <w:rFonts w:hint="default" w:ascii="Times New Roman" w:hAnsi="Times New Roman" w:cs="Times New Roman"/>
+          <w:b w:val="0"/>
+          <w:bCs w:val="0"/>
+          <w:sz w:val="24"/>
+          <w:szCs w:val="24"/>
+          <w:lang w:val="en-GB"/>
+        </w:rPr>
+        <w:t>A learning page allowing the user to read common terminologies and understand about investment.</w:t>
+      </w:r>
+    </w:p>
+    <w:p>
+      <w:pPr>
+        <w:numPr>
+          <w:ilvl w:val="0"/>
+          <w:numId w:val="0"/>
+        </w:numPr>
+        <w:spacing w:line="480" w:lineRule="auto"/>
+        <w:ind w:leftChars="0"/>
+        <w:rPr>
+          <w:rFonts w:hint="default" w:ascii="Times New Roman" w:hAnsi="Times New Roman" w:cs="Times New Roman"/>
+          <w:b w:val="0"/>
+          <w:bCs w:val="0"/>
+          <w:sz w:val="24"/>
+          <w:szCs w:val="24"/>
+          <w:lang w:val="en-GB"/>
+        </w:rPr>
+      </w:pPr>
+      <w:r>
+        <w:rPr>
+          <w:rFonts w:hint="default" w:ascii="Times New Roman" w:hAnsi="Times New Roman" w:cs="Times New Roman"/>
+          <w:b w:val="0"/>
+          <w:bCs w:val="0"/>
+          <w:sz w:val="24"/>
+          <w:szCs w:val="24"/>
+          <w:lang w:val="en-GB"/>
+        </w:rPr>
+        <w:br w:type="page"/>
+      </w:r>
+      <w:r>
+        <w:rPr>
+          <w:rFonts w:hint="default" w:ascii="Times New Roman" w:hAnsi="Times New Roman" w:cs="Times New Roman"/>
+          <w:b w:val="0"/>
+          <w:bCs w:val="0"/>
+          <w:sz w:val="24"/>
+          <w:szCs w:val="24"/>
+          <w:lang w:val="en-GB"/>
+        </w:rPr>
+        <w:t>x</w:t>
+      </w:r>
+    </w:p>
+    <w:p>
+      <w:pPr>
+        <w:numPr>
+          <w:ilvl w:val="0"/>
+          <w:numId w:val="0"/>
+        </w:numPr>
+        <w:spacing w:line="480" w:lineRule="auto"/>
+        <w:ind w:leftChars="0"/>
+        <w:rPr>
+          <w:rFonts w:hint="default" w:ascii="Times New Roman" w:hAnsi="Times New Roman" w:cs="Times New Roman"/>
+          <w:b w:val="0"/>
+          <w:bCs w:val="0"/>
+          <w:sz w:val="24"/>
+          <w:szCs w:val="24"/>
+          <w:lang w:val="en-GB"/>
+        </w:rPr>
+      </w:pPr>
     </w:p>
     <w:p>
       <w:pPr>
@@ -11461,8 +12140,8 @@
           <w:lang w:val="en-GB"/>
         </w:rPr>
       </w:pPr>
-      <w:bookmarkStart w:id="63" w:name="_Toc24666"/>
-      <w:bookmarkStart w:id="64" w:name="_Toc10561"/>
+      <w:bookmarkStart w:id="63" w:name="_Toc10561"/>
+      <w:bookmarkStart w:id="64" w:name="_Toc24666"/>
       <w:r>
         <w:rPr>
           <w:rFonts w:hint="default"/>
@@ -12624,6 +13303,40 @@
       </w:rPr>
     </w:lvl>
   </w:abstractNum>
+  <w:abstractNum w:abstractNumId="11">
+    <w:nsid w:val="5B7133A5"/>
+    <w:multiLevelType w:val="singleLevel"/>
+    <w:tmpl w:val="5B7133A5"/>
+    <w:lvl w:ilvl="0" w:tentative="0">
+      <w:start w:val="1"/>
+      <w:numFmt w:val="decimal"/>
+      <w:lvlText w:val="%1."/>
+      <w:lvlJc w:val="left"/>
+      <w:pPr>
+        <w:ind w:left="425" w:leftChars="0" w:hanging="425" w:firstLineChars="0"/>
+      </w:pPr>
+      <w:rPr>
+        <w:rFonts w:hint="default"/>
+      </w:rPr>
+    </w:lvl>
+  </w:abstractNum>
+  <w:abstractNum w:abstractNumId="12">
+    <w:nsid w:val="5B71394D"/>
+    <w:multiLevelType w:val="singleLevel"/>
+    <w:tmpl w:val="5B71394D"/>
+    <w:lvl w:ilvl="0" w:tentative="0">
+      <w:start w:val="1"/>
+      <w:numFmt w:val="bullet"/>
+      <w:lvlText w:val=""/>
+      <w:lvlJc w:val="left"/>
+      <w:pPr>
+        <w:ind w:left="420" w:leftChars="0" w:hanging="420" w:firstLineChars="0"/>
+      </w:pPr>
+      <w:rPr>
+        <w:rFonts w:hint="default" w:ascii="Wingdings" w:hAnsi="Wingdings"/>
+      </w:rPr>
+    </w:lvl>
+  </w:abstractNum>
   <w:num w:numId="1">
     <w:abstractNumId w:val="0"/>
   </w:num>
@@ -12656,6 +13369,12 @@
   </w:num>
   <w:num w:numId="11">
     <w:abstractNumId w:val="10"/>
+  </w:num>
+  <w:num w:numId="12">
+    <w:abstractNumId w:val="12"/>
+  </w:num>
+  <w:num w:numId="13">
+    <w:abstractNumId w:val="11"/>
   </w:num>
 </w:numbering>
 </file>
@@ -12773,7 +13492,7 @@
     <w:lsdException w:unhideWhenUsed="0" w:uiPriority="0" w:semiHidden="0" w:name="HTML Sample"/>
     <w:lsdException w:unhideWhenUsed="0" w:uiPriority="0" w:semiHidden="0" w:name="HTML Typewriter"/>
     <w:lsdException w:unhideWhenUsed="0" w:uiPriority="0" w:semiHidden="0" w:name="HTML Variable"/>
-    <w:lsdException w:unhideWhenUsed="0" w:uiPriority="0" w:name="Normal Table"/>
+    <w:lsdException w:qFormat="1" w:unhideWhenUsed="0" w:uiPriority="0" w:name="Normal Table"/>
     <w:lsdException w:unhideWhenUsed="0" w:uiPriority="0" w:semiHidden="0" w:name="annotation subject"/>
     <w:lsdException w:unhideWhenUsed="0" w:uiPriority="0" w:semiHidden="0" w:name="Table Simple 1"/>
     <w:lsdException w:unhideWhenUsed="0" w:uiPriority="0" w:semiHidden="0" w:name="Table Simple 2"/>
@@ -12999,6 +13718,7 @@
   <w:style w:type="table" w:default="1" w:styleId="18">
     <w:name w:val="Normal Table"/>
     <w:semiHidden/>
+    <w:qFormat/>
     <w:uiPriority w:val="0"/>
     <w:tblPr>
       <w:tblLayout w:type="fixed"/>

</xml_diff>

<commit_message>
The end is near! And I am ruined
</commit_message>
<xml_diff>
--- a/Investment Web App proposal.docx
+++ b/Investment Web App proposal.docx
@@ -3863,8 +3863,8 @@
           <w:lang w:val="en-GB"/>
         </w:rPr>
       </w:pPr>
-      <w:bookmarkStart w:id="2" w:name="_Toc10997"/>
-      <w:bookmarkStart w:id="3" w:name="_Toc12586"/>
+      <w:bookmarkStart w:id="2" w:name="_Toc12586"/>
+      <w:bookmarkStart w:id="3" w:name="_Toc10997"/>
       <w:bookmarkStart w:id="4" w:name="_Toc18520"/>
       <w:r>
         <w:rPr>
@@ -4634,8 +4634,8 @@
           <w:lang w:val="en-GB"/>
         </w:rPr>
       </w:pPr>
-      <w:bookmarkStart w:id="11" w:name="_Toc22945"/>
-      <w:bookmarkStart w:id="12" w:name="_Toc3714"/>
+      <w:bookmarkStart w:id="11" w:name="_Toc3714"/>
+      <w:bookmarkStart w:id="12" w:name="_Toc22945"/>
       <w:r>
         <w:rPr>
           <w:rFonts w:hint="default"/>
@@ -4764,8 +4764,8 @@
           <w:lang w:val="en-GB"/>
         </w:rPr>
       </w:pPr>
-      <w:bookmarkStart w:id="15" w:name="_Toc19580"/>
-      <w:bookmarkStart w:id="16" w:name="_Toc31181"/>
+      <w:bookmarkStart w:id="15" w:name="_Toc31181"/>
+      <w:bookmarkStart w:id="16" w:name="_Toc19580"/>
       <w:r>
         <w:rPr>
           <w:rFonts w:hint="default"/>
@@ -6316,9 +6316,9 @@
           <w:lang w:val="en-GB"/>
         </w:rPr>
       </w:pPr>
-      <w:bookmarkStart w:id="27" w:name="_Toc3230"/>
-      <w:bookmarkStart w:id="28" w:name="_Toc29433"/>
-      <w:bookmarkStart w:id="29" w:name="_Toc22037"/>
+      <w:bookmarkStart w:id="27" w:name="_Toc22037"/>
+      <w:bookmarkStart w:id="28" w:name="_Toc3230"/>
+      <w:bookmarkStart w:id="29" w:name="_Toc29433"/>
       <w:r>
         <w:rPr>
           <w:rFonts w:hint="default"/>
@@ -6338,8 +6338,8 @@
           <w:lang w:val="en-GB"/>
         </w:rPr>
       </w:pPr>
-      <w:bookmarkStart w:id="30" w:name="_Toc19977"/>
-      <w:bookmarkStart w:id="31" w:name="_Toc18429"/>
+      <w:bookmarkStart w:id="30" w:name="_Toc18429"/>
+      <w:bookmarkStart w:id="31" w:name="_Toc19977"/>
       <w:r>
         <w:rPr>
           <w:rFonts w:hint="default"/>
@@ -6840,8 +6840,8 @@
           <w:lang w:val="en-GB"/>
         </w:rPr>
       </w:pPr>
-      <w:bookmarkStart w:id="34" w:name="_Toc7418"/>
-      <w:bookmarkStart w:id="35" w:name="_Toc2979"/>
+      <w:bookmarkStart w:id="34" w:name="_Toc2979"/>
+      <w:bookmarkStart w:id="35" w:name="_Toc7418"/>
       <w:r>
         <w:rPr>
           <w:rFonts w:hint="default"/>
@@ -7796,8 +7796,8 @@
         </w:rPr>
       </w:pPr>
       <w:bookmarkStart w:id="40" w:name="_Toc15356"/>
-      <w:bookmarkStart w:id="41" w:name="_Toc14857"/>
-      <w:bookmarkStart w:id="42" w:name="_Toc29138"/>
+      <w:bookmarkStart w:id="41" w:name="_Toc29138"/>
+      <w:bookmarkStart w:id="42" w:name="_Toc14857"/>
       <w:r>
         <w:rPr>
           <w:rFonts w:hint="default"/>
@@ -7817,8 +7817,8 @@
           <w:lang w:val="en-GB"/>
         </w:rPr>
       </w:pPr>
-      <w:bookmarkStart w:id="43" w:name="_Toc10199"/>
-      <w:bookmarkStart w:id="44" w:name="_Toc6501"/>
+      <w:bookmarkStart w:id="43" w:name="_Toc6501"/>
+      <w:bookmarkStart w:id="44" w:name="_Toc10199"/>
       <w:r>
         <w:rPr>
           <w:rFonts w:hint="default"/>
@@ -11688,6 +11688,7 @@
     <w:p>
       <w:pPr>
         <w:numPr>
+          <w:ilvl w:val="0"/>
           <w:numId w:val="0"/>
         </w:numPr>
         <w:spacing w:line="480" w:lineRule="auto"/>
@@ -11705,6 +11706,7 @@
     <w:p>
       <w:pPr>
         <w:numPr>
+          <w:ilvl w:val="0"/>
           <w:numId w:val="0"/>
         </w:numPr>
         <w:spacing w:line="480" w:lineRule="auto"/>
@@ -11733,6 +11735,7 @@
     <w:p>
       <w:pPr>
         <w:numPr>
+          <w:ilvl w:val="0"/>
           <w:numId w:val="0"/>
         </w:numPr>
         <w:spacing w:line="480" w:lineRule="auto"/>
@@ -11761,6 +11764,7 @@
     <w:p>
       <w:pPr>
         <w:numPr>
+          <w:ilvl w:val="0"/>
           <w:numId w:val="0"/>
         </w:numPr>
         <w:spacing w:line="480" w:lineRule="auto"/>
@@ -12760,8 +12764,1742 @@
         </w:rPr>
         <w:t>At the bottom of the register page, there is a link allowing the user to click and move to the register page if they hadn’t yet registered previously.</w:t>
       </w:r>
+    </w:p>
+    <w:p>
+      <w:pPr>
+        <w:numPr>
+          <w:ilvl w:val="0"/>
+          <w:numId w:val="0"/>
+        </w:numPr>
+        <w:spacing w:line="480" w:lineRule="auto"/>
+        <w:rPr>
+          <w:rFonts w:hint="default" w:ascii="Times New Roman" w:hAnsi="Times New Roman" w:cs="Times New Roman"/>
+          <w:b w:val="0"/>
+          <w:bCs w:val="0"/>
+          <w:sz w:val="24"/>
+          <w:szCs w:val="24"/>
+          <w:lang w:val="en-GB"/>
+        </w:rPr>
+      </w:pPr>
+    </w:p>
+    <w:p>
+      <w:pPr>
+        <w:numPr>
+          <w:ilvl w:val="0"/>
+          <w:numId w:val="0"/>
+        </w:numPr>
+        <w:spacing w:line="480" w:lineRule="auto"/>
+        <w:rPr>
+          <w:rFonts w:hint="default" w:ascii="Times New Roman" w:hAnsi="Times New Roman" w:cs="Times New Roman"/>
+          <w:b/>
+          <w:bCs/>
+          <w:sz w:val="24"/>
+          <w:szCs w:val="24"/>
+          <w:lang w:val="en-GB"/>
+        </w:rPr>
+      </w:pPr>
+      <w:r>
+        <w:rPr>
+          <w:rFonts w:hint="default" w:ascii="Times New Roman" w:hAnsi="Times New Roman" w:cs="Times New Roman"/>
+          <w:b/>
+          <w:bCs/>
+          <w:sz w:val="24"/>
+          <w:szCs w:val="24"/>
+          <w:lang w:val="en-GB"/>
+        </w:rPr>
+        <w:t>4.2.2 Operational Requirements</w:t>
+      </w:r>
+    </w:p>
+    <w:p>
+      <w:pPr>
+        <w:numPr>
+          <w:ilvl w:val="0"/>
+          <w:numId w:val="0"/>
+        </w:numPr>
+        <w:spacing w:line="480" w:lineRule="auto"/>
+        <w:rPr>
+          <w:rFonts w:hint="default" w:ascii="Times New Roman" w:hAnsi="Times New Roman" w:cs="Times New Roman"/>
+          <w:b w:val="0"/>
+          <w:bCs w:val="0"/>
+          <w:sz w:val="24"/>
+          <w:szCs w:val="24"/>
+          <w:lang w:val="en-GB"/>
+        </w:rPr>
+      </w:pPr>
+      <w:r>
+        <w:rPr>
+          <w:rFonts w:hint="default" w:ascii="Times New Roman" w:hAnsi="Times New Roman" w:cs="Times New Roman"/>
+          <w:b w:val="0"/>
+          <w:bCs w:val="0"/>
+          <w:sz w:val="24"/>
+          <w:szCs w:val="24"/>
+          <w:lang w:val="en-GB"/>
+        </w:rPr>
+        <w:t>These define operations that must be carried out in the background to keep the product or process functioning over a period of time.</w:t>
+      </w:r>
+    </w:p>
+    <w:p>
+      <w:pPr>
+        <w:numPr>
+          <w:ilvl w:val="0"/>
+          <w:numId w:val="13"/>
+        </w:numPr>
+        <w:spacing w:line="480" w:lineRule="auto"/>
+        <w:ind w:left="420" w:leftChars="0" w:hanging="420" w:firstLineChars="0"/>
+        <w:rPr>
+          <w:rFonts w:hint="default" w:ascii="Times New Roman" w:hAnsi="Times New Roman" w:cs="Times New Roman"/>
+          <w:b w:val="0"/>
+          <w:bCs w:val="0"/>
+          <w:sz w:val="24"/>
+          <w:szCs w:val="24"/>
+          <w:lang w:val="en-GB"/>
+        </w:rPr>
+      </w:pPr>
+      <w:r>
+        <w:rPr>
+          <w:rFonts w:hint="default" w:ascii="Times New Roman" w:hAnsi="Times New Roman" w:cs="Times New Roman"/>
+          <w:b w:val="0"/>
+          <w:bCs w:val="0"/>
+          <w:sz w:val="24"/>
+          <w:szCs w:val="24"/>
+          <w:lang w:val="en-GB"/>
+        </w:rPr>
+        <w:t>I updated my Operating System to ensure designing and use of the system without any error from the operating system that could affect functionality of system.</w:t>
+      </w:r>
+    </w:p>
+    <w:p>
+      <w:pPr>
+        <w:numPr>
+          <w:ilvl w:val="0"/>
+          <w:numId w:val="13"/>
+        </w:numPr>
+        <w:spacing w:line="480" w:lineRule="auto"/>
+        <w:ind w:left="420" w:leftChars="0" w:hanging="420" w:firstLineChars="0"/>
+        <w:rPr>
+          <w:rFonts w:hint="default" w:ascii="Times New Roman" w:hAnsi="Times New Roman" w:cs="Times New Roman"/>
+          <w:b w:val="0"/>
+          <w:bCs w:val="0"/>
+          <w:sz w:val="24"/>
+          <w:szCs w:val="24"/>
+          <w:lang w:val="en-GB"/>
+        </w:rPr>
+      </w:pPr>
+      <w:r>
+        <w:rPr>
+          <w:rFonts w:hint="default" w:ascii="Times New Roman" w:hAnsi="Times New Roman" w:cs="Times New Roman"/>
+          <w:b w:val="0"/>
+          <w:bCs w:val="0"/>
+          <w:sz w:val="24"/>
+          <w:szCs w:val="24"/>
+          <w:lang w:val="en-GB"/>
+        </w:rPr>
+        <w:t>Updating my Operating system also ensures increased security of the system as no one would interfere with my code.</w:t>
+      </w:r>
+    </w:p>
+    <w:p>
+      <w:pPr>
+        <w:numPr>
+          <w:ilvl w:val="0"/>
+          <w:numId w:val="13"/>
+        </w:numPr>
+        <w:spacing w:line="480" w:lineRule="auto"/>
+        <w:ind w:left="420" w:leftChars="0" w:hanging="420" w:firstLineChars="0"/>
+        <w:rPr>
+          <w:rFonts w:hint="default" w:ascii="Times New Roman" w:hAnsi="Times New Roman" w:cs="Times New Roman"/>
+          <w:b w:val="0"/>
+          <w:bCs w:val="0"/>
+          <w:sz w:val="24"/>
+          <w:szCs w:val="24"/>
+          <w:lang w:val="en-GB"/>
+        </w:rPr>
+      </w:pPr>
+      <w:r>
+        <w:rPr>
+          <w:rFonts w:hint="default" w:ascii="Times New Roman" w:hAnsi="Times New Roman" w:cs="Times New Roman"/>
+          <w:b w:val="0"/>
+          <w:bCs w:val="0"/>
+          <w:sz w:val="24"/>
+          <w:szCs w:val="24"/>
+          <w:lang w:val="en-GB"/>
+        </w:rPr>
+        <w:t>Thus the System will be secure.</w:t>
+      </w:r>
+    </w:p>
+    <w:p>
+      <w:pPr>
+        <w:numPr>
+          <w:ilvl w:val="0"/>
+          <w:numId w:val="0"/>
+        </w:numPr>
+        <w:spacing w:line="480" w:lineRule="auto"/>
+        <w:rPr>
+          <w:rFonts w:hint="default" w:ascii="Times New Roman" w:hAnsi="Times New Roman" w:cs="Times New Roman"/>
+          <w:b w:val="0"/>
+          <w:bCs w:val="0"/>
+          <w:sz w:val="24"/>
+          <w:szCs w:val="24"/>
+          <w:lang w:val="en-GB"/>
+        </w:rPr>
+      </w:pPr>
+    </w:p>
+    <w:p>
+      <w:pPr>
+        <w:numPr>
+          <w:ilvl w:val="0"/>
+          <w:numId w:val="0"/>
+        </w:numPr>
+        <w:spacing w:line="480" w:lineRule="auto"/>
+        <w:rPr>
+          <w:rFonts w:hint="default" w:ascii="Times New Roman" w:hAnsi="Times New Roman" w:cs="Times New Roman"/>
+          <w:b/>
+          <w:bCs/>
+          <w:sz w:val="24"/>
+          <w:szCs w:val="24"/>
+          <w:lang w:val="en-GB"/>
+        </w:rPr>
+      </w:pPr>
+      <w:r>
+        <w:rPr>
+          <w:rFonts w:hint="default" w:ascii="Times New Roman" w:hAnsi="Times New Roman" w:cs="Times New Roman"/>
+          <w:b/>
+          <w:bCs/>
+          <w:sz w:val="24"/>
+          <w:szCs w:val="24"/>
+          <w:lang w:val="en-GB"/>
+        </w:rPr>
+        <w:t>4.2.3 Technical Requirements</w:t>
+      </w:r>
+    </w:p>
+    <w:p>
+      <w:pPr>
+        <w:numPr>
+          <w:ilvl w:val="0"/>
+          <w:numId w:val="0"/>
+        </w:numPr>
+        <w:spacing w:line="480" w:lineRule="auto"/>
+        <w:rPr>
+          <w:rFonts w:hint="default" w:ascii="Times New Roman" w:hAnsi="Times New Roman" w:cs="Times New Roman"/>
+          <w:b w:val="0"/>
+          <w:bCs w:val="0"/>
+          <w:sz w:val="24"/>
+          <w:szCs w:val="24"/>
+          <w:lang w:val="en-GB"/>
+        </w:rPr>
+      </w:pPr>
+      <w:r>
+        <w:rPr>
+          <w:rFonts w:hint="default" w:ascii="Times New Roman" w:hAnsi="Times New Roman" w:cs="Times New Roman"/>
+          <w:b w:val="0"/>
+          <w:bCs w:val="0"/>
+          <w:sz w:val="24"/>
+          <w:szCs w:val="24"/>
+          <w:lang w:val="en-GB"/>
+        </w:rPr>
+        <w:t>These define the technical issues that must be considered to successfully implement the process or create the product.</w:t>
+      </w:r>
+    </w:p>
+    <w:p>
+      <w:pPr>
+        <w:numPr>
+          <w:ilvl w:val="0"/>
+          <w:numId w:val="0"/>
+        </w:numPr>
+        <w:spacing w:line="480" w:lineRule="auto"/>
+        <w:rPr>
+          <w:rFonts w:hint="default" w:ascii="Times New Roman" w:hAnsi="Times New Roman" w:cs="Times New Roman"/>
+          <w:b w:val="0"/>
+          <w:bCs w:val="0"/>
+          <w:sz w:val="24"/>
+          <w:szCs w:val="24"/>
+          <w:lang w:val="en-GB"/>
+        </w:rPr>
+      </w:pPr>
+      <w:r>
+        <w:rPr>
+          <w:rFonts w:hint="default" w:ascii="Times New Roman" w:hAnsi="Times New Roman" w:cs="Times New Roman"/>
+          <w:b w:val="0"/>
+          <w:bCs w:val="0"/>
+          <w:sz w:val="24"/>
+          <w:szCs w:val="24"/>
+          <w:lang w:val="en-GB"/>
+        </w:rPr>
+        <w:t>Are factors required to deliver a desired function or behaviour from a system to satisfy user’s standards and needs.</w:t>
+      </w:r>
+    </w:p>
+    <w:p>
+      <w:pPr>
+        <w:numPr>
+          <w:ilvl w:val="0"/>
+          <w:numId w:val="13"/>
+        </w:numPr>
+        <w:spacing w:line="480" w:lineRule="auto"/>
+        <w:ind w:left="420" w:leftChars="0" w:hanging="420" w:firstLineChars="0"/>
+        <w:rPr>
+          <w:rFonts w:hint="default" w:ascii="Times New Roman" w:hAnsi="Times New Roman" w:cs="Times New Roman"/>
+          <w:b w:val="0"/>
+          <w:bCs w:val="0"/>
+          <w:sz w:val="24"/>
+          <w:szCs w:val="24"/>
+          <w:lang w:val="en-GB"/>
+        </w:rPr>
+      </w:pPr>
+      <w:r>
+        <w:rPr>
+          <w:rFonts w:hint="default" w:ascii="Times New Roman" w:hAnsi="Times New Roman" w:cs="Times New Roman"/>
+          <w:b w:val="0"/>
+          <w:bCs w:val="0"/>
+          <w:sz w:val="24"/>
+          <w:szCs w:val="24"/>
+          <w:lang w:val="en-GB"/>
+        </w:rPr>
+        <w:t>Includes hardware specification:</w:t>
+      </w:r>
+    </w:p>
+    <w:p>
+      <w:pPr>
+        <w:numPr>
+          <w:ilvl w:val="1"/>
+          <w:numId w:val="13"/>
+        </w:numPr>
+        <w:spacing w:line="480" w:lineRule="auto"/>
+        <w:ind w:left="840" w:leftChars="0" w:hanging="420" w:firstLineChars="0"/>
+        <w:rPr>
+          <w:rFonts w:hint="default" w:ascii="Times New Roman" w:hAnsi="Times New Roman" w:cs="Times New Roman"/>
+          <w:b w:val="0"/>
+          <w:bCs w:val="0"/>
+          <w:sz w:val="24"/>
+          <w:szCs w:val="24"/>
+          <w:lang w:val="en-GB"/>
+        </w:rPr>
+      </w:pPr>
+      <w:r>
+        <w:rPr>
+          <w:rFonts w:hint="default" w:ascii="Times New Roman" w:hAnsi="Times New Roman" w:cs="Times New Roman"/>
+          <w:b w:val="0"/>
+          <w:bCs w:val="0"/>
+          <w:sz w:val="24"/>
+          <w:szCs w:val="24"/>
+          <w:lang w:val="en-GB"/>
+        </w:rPr>
+        <w:t>Requires a laptop or mobile phone to access product.</w:t>
+      </w:r>
+    </w:p>
+    <w:p>
+      <w:pPr>
+        <w:numPr>
+          <w:ilvl w:val="1"/>
+          <w:numId w:val="13"/>
+        </w:numPr>
+        <w:spacing w:line="480" w:lineRule="auto"/>
+        <w:ind w:left="840" w:leftChars="0" w:hanging="420" w:firstLineChars="0"/>
+        <w:rPr>
+          <w:rFonts w:hint="default" w:ascii="Times New Roman" w:hAnsi="Times New Roman" w:cs="Times New Roman"/>
+          <w:b w:val="0"/>
+          <w:bCs w:val="0"/>
+          <w:sz w:val="24"/>
+          <w:szCs w:val="24"/>
+          <w:lang w:val="en-GB"/>
+        </w:rPr>
+      </w:pPr>
+      <w:r>
+        <w:rPr>
+          <w:rFonts w:hint="default" w:ascii="Times New Roman" w:hAnsi="Times New Roman" w:cs="Times New Roman"/>
+          <w:b w:val="0"/>
+          <w:bCs w:val="0"/>
+          <w:sz w:val="24"/>
+          <w:szCs w:val="24"/>
+          <w:lang w:val="en-GB"/>
+        </w:rPr>
+        <w:t>Could also need a tablet.</w:t>
+      </w:r>
+    </w:p>
+    <w:p>
+      <w:pPr>
+        <w:numPr>
+          <w:ilvl w:val="1"/>
+          <w:numId w:val="13"/>
+        </w:numPr>
+        <w:spacing w:line="480" w:lineRule="auto"/>
+        <w:ind w:left="840" w:leftChars="0" w:hanging="420" w:firstLineChars="0"/>
+        <w:rPr>
+          <w:rFonts w:hint="default" w:ascii="Times New Roman" w:hAnsi="Times New Roman" w:cs="Times New Roman"/>
+          <w:b w:val="0"/>
+          <w:bCs w:val="0"/>
+          <w:sz w:val="24"/>
+          <w:szCs w:val="24"/>
+          <w:lang w:val="en-GB"/>
+        </w:rPr>
+      </w:pPr>
+      <w:r>
+        <w:rPr>
+          <w:rFonts w:hint="default" w:ascii="Times New Roman" w:hAnsi="Times New Roman" w:cs="Times New Roman"/>
+          <w:b w:val="0"/>
+          <w:bCs w:val="0"/>
+          <w:sz w:val="24"/>
+          <w:szCs w:val="24"/>
+          <w:lang w:val="en-GB"/>
+        </w:rPr>
+        <w:t>Internet connection, maybe wifi or modem or hotspot.</w:t>
+      </w:r>
+    </w:p>
+    <w:p>
+      <w:pPr>
+        <w:numPr>
+          <w:ilvl w:val="0"/>
+          <w:numId w:val="13"/>
+        </w:numPr>
+        <w:spacing w:line="480" w:lineRule="auto"/>
+        <w:ind w:left="420" w:leftChars="0" w:hanging="420" w:firstLineChars="0"/>
+        <w:rPr>
+          <w:rFonts w:hint="default" w:ascii="Times New Roman" w:hAnsi="Times New Roman" w:cs="Times New Roman"/>
+          <w:b w:val="0"/>
+          <w:bCs w:val="0"/>
+          <w:sz w:val="24"/>
+          <w:szCs w:val="24"/>
+          <w:lang w:val="en-GB"/>
+        </w:rPr>
+      </w:pPr>
+      <w:r>
+        <w:rPr>
+          <w:rFonts w:hint="default" w:ascii="Times New Roman" w:hAnsi="Times New Roman" w:cs="Times New Roman"/>
+          <w:b w:val="0"/>
+          <w:bCs w:val="0"/>
+          <w:sz w:val="24"/>
+          <w:szCs w:val="24"/>
+          <w:lang w:val="en-GB"/>
+        </w:rPr>
+        <w:t>Also software specification:</w:t>
+      </w:r>
+    </w:p>
+    <w:p>
+      <w:pPr>
+        <w:numPr>
+          <w:ilvl w:val="0"/>
+          <w:numId w:val="0"/>
+        </w:numPr>
+        <w:spacing w:line="480" w:lineRule="auto"/>
+        <w:rPr>
+          <w:rFonts w:hint="default" w:ascii="Times New Roman" w:hAnsi="Times New Roman" w:cs="Times New Roman"/>
+          <w:b w:val="0"/>
+          <w:bCs w:val="0"/>
+          <w:sz w:val="24"/>
+          <w:szCs w:val="24"/>
+          <w:lang w:val="en-GB"/>
+        </w:rPr>
+      </w:pPr>
+    </w:p>
+    <w:p>
+      <w:pPr>
+        <w:numPr>
+          <w:ilvl w:val="1"/>
+          <w:numId w:val="13"/>
+        </w:numPr>
+        <w:spacing w:line="480" w:lineRule="auto"/>
+        <w:ind w:left="840" w:leftChars="0" w:hanging="420" w:firstLineChars="0"/>
+        <w:rPr>
+          <w:rFonts w:hint="default" w:ascii="Times New Roman" w:hAnsi="Times New Roman" w:cs="Times New Roman"/>
+          <w:b w:val="0"/>
+          <w:bCs w:val="0"/>
+          <w:sz w:val="24"/>
+          <w:szCs w:val="24"/>
+          <w:lang w:val="en-GB"/>
+        </w:rPr>
+      </w:pPr>
+      <w:r>
+        <w:rPr>
+          <w:rFonts w:hint="default" w:ascii="Times New Roman" w:hAnsi="Times New Roman" w:cs="Times New Roman"/>
+          <w:b w:val="0"/>
+          <w:bCs w:val="0"/>
+          <w:sz w:val="24"/>
+          <w:szCs w:val="24"/>
+          <w:lang w:val="en-GB"/>
+        </w:rPr>
+        <w:t>Android or iOS or windows or bliss operating system for mobile phone.</w:t>
+      </w:r>
+    </w:p>
+    <w:p>
+      <w:pPr>
+        <w:numPr>
+          <w:ilvl w:val="1"/>
+          <w:numId w:val="13"/>
+        </w:numPr>
+        <w:spacing w:line="480" w:lineRule="auto"/>
+        <w:ind w:left="840" w:leftChars="0" w:hanging="420" w:firstLineChars="0"/>
+        <w:rPr>
+          <w:rFonts w:hint="default" w:ascii="Times New Roman" w:hAnsi="Times New Roman" w:cs="Times New Roman"/>
+          <w:b w:val="0"/>
+          <w:bCs w:val="0"/>
+          <w:sz w:val="24"/>
+          <w:szCs w:val="24"/>
+          <w:lang w:val="en-GB"/>
+        </w:rPr>
+      </w:pPr>
+      <w:r>
+        <w:rPr>
+          <w:rFonts w:hint="default" w:ascii="Times New Roman" w:hAnsi="Times New Roman" w:cs="Times New Roman"/>
+          <w:b w:val="0"/>
+          <w:bCs w:val="0"/>
+          <w:sz w:val="24"/>
+          <w:szCs w:val="24"/>
+          <w:lang w:val="en-GB"/>
+        </w:rPr>
+        <w:t>Google chrome or Safari, Firefox or Microsoft Edge to allow access of website. Also for testing of product.</w:t>
+      </w:r>
+    </w:p>
+    <w:p>
+      <w:pPr>
+        <w:numPr>
+          <w:ilvl w:val="1"/>
+          <w:numId w:val="13"/>
+        </w:numPr>
+        <w:spacing w:line="480" w:lineRule="auto"/>
+        <w:ind w:left="840" w:leftChars="0" w:hanging="420" w:firstLineChars="0"/>
+        <w:rPr>
+          <w:rFonts w:hint="default" w:ascii="Times New Roman" w:hAnsi="Times New Roman" w:cs="Times New Roman"/>
+          <w:b w:val="0"/>
+          <w:bCs w:val="0"/>
+          <w:sz w:val="24"/>
+          <w:szCs w:val="24"/>
+          <w:lang w:val="en-GB"/>
+        </w:rPr>
+      </w:pPr>
+      <w:r>
+        <w:rPr>
+          <w:rFonts w:hint="default" w:ascii="Times New Roman" w:hAnsi="Times New Roman" w:cs="Times New Roman"/>
+          <w:b w:val="0"/>
+          <w:bCs w:val="0"/>
+          <w:sz w:val="24"/>
+          <w:szCs w:val="24"/>
+          <w:lang w:val="en-GB"/>
+        </w:rPr>
+        <w:t xml:space="preserve">Text editor like visual studio code, or sublime text or notepad ++ for coding environment. </w:t>
+      </w:r>
+    </w:p>
+    <w:p>
+      <w:pPr>
+        <w:numPr>
+          <w:ilvl w:val="1"/>
+          <w:numId w:val="13"/>
+        </w:numPr>
+        <w:spacing w:line="480" w:lineRule="auto"/>
+        <w:ind w:left="840" w:leftChars="0" w:hanging="420" w:firstLineChars="0"/>
+        <w:rPr>
+          <w:rFonts w:hint="default" w:ascii="Times New Roman" w:hAnsi="Times New Roman" w:cs="Times New Roman"/>
+          <w:b w:val="0"/>
+          <w:bCs w:val="0"/>
+          <w:sz w:val="24"/>
+          <w:szCs w:val="24"/>
+          <w:lang w:val="en-GB"/>
+        </w:rPr>
+      </w:pPr>
+      <w:r>
+        <w:rPr>
+          <w:rFonts w:hint="default" w:ascii="Times New Roman" w:hAnsi="Times New Roman" w:cs="Times New Roman"/>
+          <w:b w:val="0"/>
+          <w:bCs w:val="0"/>
+          <w:sz w:val="24"/>
+          <w:szCs w:val="24"/>
+          <w:lang w:val="en-GB"/>
+        </w:rPr>
+        <w:t>MongoDB for database.</w:t>
+      </w:r>
+    </w:p>
+    <w:p>
+      <w:pPr>
+        <w:numPr>
+          <w:ilvl w:val="1"/>
+          <w:numId w:val="13"/>
+        </w:numPr>
+        <w:spacing w:line="480" w:lineRule="auto"/>
+        <w:ind w:left="840" w:leftChars="0" w:hanging="420" w:firstLineChars="0"/>
+        <w:rPr>
+          <w:rFonts w:hint="default" w:ascii="Times New Roman" w:hAnsi="Times New Roman" w:cs="Times New Roman"/>
+          <w:b w:val="0"/>
+          <w:bCs w:val="0"/>
+          <w:sz w:val="24"/>
+          <w:szCs w:val="24"/>
+          <w:lang w:val="en-GB"/>
+        </w:rPr>
+      </w:pPr>
+      <w:r>
+        <w:rPr>
+          <w:rFonts w:hint="default" w:ascii="Times New Roman" w:hAnsi="Times New Roman" w:cs="Times New Roman"/>
+          <w:b w:val="0"/>
+          <w:bCs w:val="0"/>
+          <w:sz w:val="24"/>
+          <w:szCs w:val="24"/>
+          <w:lang w:val="en-GB"/>
+        </w:rPr>
+        <w:t>Node Modules for allowing the business functionality of Javascript.</w:t>
+      </w:r>
+    </w:p>
+    <w:p>
+      <w:pPr>
+        <w:numPr>
+          <w:ilvl w:val="0"/>
+          <w:numId w:val="0"/>
+        </w:numPr>
+        <w:spacing w:line="480" w:lineRule="auto"/>
+        <w:rPr>
+          <w:rFonts w:hint="default" w:ascii="Times New Roman" w:hAnsi="Times New Roman" w:cs="Times New Roman"/>
+          <w:b w:val="0"/>
+          <w:bCs w:val="0"/>
+          <w:sz w:val="24"/>
+          <w:szCs w:val="24"/>
+          <w:lang w:val="en-GB"/>
+        </w:rPr>
+      </w:pPr>
+    </w:p>
+    <w:p>
+      <w:pPr>
+        <w:numPr>
+          <w:ilvl w:val="0"/>
+          <w:numId w:val="0"/>
+        </w:numPr>
+        <w:spacing w:line="480" w:lineRule="auto"/>
+        <w:rPr>
+          <w:rFonts w:hint="default" w:ascii="Times New Roman" w:hAnsi="Times New Roman" w:cs="Times New Roman"/>
+          <w:b/>
+          <w:bCs/>
+          <w:sz w:val="24"/>
+          <w:szCs w:val="24"/>
+          <w:lang w:val="en-GB"/>
+        </w:rPr>
+      </w:pPr>
+      <w:r>
+        <w:rPr>
+          <w:rFonts w:hint="default" w:ascii="Times New Roman" w:hAnsi="Times New Roman" w:cs="Times New Roman"/>
+          <w:b/>
+          <w:bCs/>
+          <w:sz w:val="24"/>
+          <w:szCs w:val="24"/>
+          <w:lang w:val="en-GB"/>
+        </w:rPr>
+        <w:t>4.2.4  Transitional Requirements</w:t>
+      </w:r>
+    </w:p>
+    <w:p>
+      <w:pPr>
+        <w:numPr>
+          <w:ilvl w:val="0"/>
+          <w:numId w:val="0"/>
+        </w:numPr>
+        <w:spacing w:line="480" w:lineRule="auto"/>
+        <w:rPr>
+          <w:rFonts w:hint="default" w:ascii="Times New Roman" w:hAnsi="Times New Roman" w:cs="Times New Roman"/>
+          <w:b w:val="0"/>
+          <w:bCs w:val="0"/>
+          <w:sz w:val="24"/>
+          <w:szCs w:val="24"/>
+          <w:lang w:val="en-GB"/>
+        </w:rPr>
+      </w:pPr>
+      <w:r>
+        <w:rPr>
+          <w:rFonts w:hint="default" w:ascii="Times New Roman" w:hAnsi="Times New Roman" w:cs="Times New Roman"/>
+          <w:b w:val="0"/>
+          <w:bCs w:val="0"/>
+          <w:sz w:val="24"/>
+          <w:szCs w:val="24"/>
+          <w:lang w:val="en-GB"/>
+        </w:rPr>
+        <w:t>Are steps needed to implement the new product or process smoothly.</w:t>
+      </w:r>
+    </w:p>
+    <w:p>
+      <w:pPr>
+        <w:numPr>
+          <w:ilvl w:val="0"/>
+          <w:numId w:val="0"/>
+        </w:numPr>
+        <w:spacing w:line="480" w:lineRule="auto"/>
+        <w:rPr>
+          <w:rFonts w:hint="default" w:ascii="Times New Roman" w:hAnsi="Times New Roman" w:cs="Times New Roman"/>
+          <w:b w:val="0"/>
+          <w:bCs w:val="0"/>
+          <w:sz w:val="24"/>
+          <w:szCs w:val="24"/>
+          <w:lang w:val="en-GB"/>
+        </w:rPr>
+      </w:pPr>
+      <w:r>
+        <w:rPr>
+          <w:rFonts w:hint="default" w:ascii="Times New Roman" w:hAnsi="Times New Roman" w:cs="Times New Roman"/>
+          <w:b w:val="0"/>
+          <w:bCs w:val="0"/>
+          <w:sz w:val="24"/>
+          <w:szCs w:val="24"/>
+          <w:lang w:val="en-GB"/>
+        </w:rPr>
+        <w:t>May include moving from software or even people-management of one’s investment to moving towards managing one’s own investment.</w:t>
+      </w:r>
+    </w:p>
+    <w:p>
+      <w:pPr>
+        <w:numPr>
+          <w:ilvl w:val="0"/>
+          <w:numId w:val="0"/>
+        </w:numPr>
+        <w:spacing w:line="480" w:lineRule="auto"/>
+        <w:rPr>
+          <w:rFonts w:hint="default" w:ascii="Times New Roman" w:hAnsi="Times New Roman" w:cs="Times New Roman"/>
+          <w:b w:val="0"/>
+          <w:bCs w:val="0"/>
+          <w:sz w:val="24"/>
+          <w:szCs w:val="24"/>
+          <w:lang w:val="en-GB"/>
+        </w:rPr>
+      </w:pPr>
+      <w:r>
+        <w:rPr>
+          <w:rFonts w:hint="default" w:ascii="Times New Roman" w:hAnsi="Times New Roman" w:cs="Times New Roman"/>
+          <w:b w:val="0"/>
+          <w:bCs w:val="0"/>
+          <w:sz w:val="24"/>
+          <w:szCs w:val="24"/>
+          <w:lang w:val="en-GB"/>
+        </w:rPr>
+        <w:t>The user interface allows for easier transition for it is easy and fast to learn how to use and move from one system to this system.</w:t>
+      </w:r>
+    </w:p>
+    <w:p>
+      <w:pPr>
+        <w:numPr>
+          <w:ilvl w:val="0"/>
+          <w:numId w:val="0"/>
+        </w:numPr>
+        <w:spacing w:line="480" w:lineRule="auto"/>
+        <w:ind w:leftChars="0"/>
+        <w:rPr>
+          <w:rFonts w:hint="default" w:ascii="Times New Roman" w:hAnsi="Times New Roman" w:cs="Times New Roman"/>
+          <w:b w:val="0"/>
+          <w:bCs w:val="0"/>
+          <w:sz w:val="24"/>
+          <w:szCs w:val="24"/>
+          <w:lang w:val="en-GB"/>
+        </w:rPr>
+      </w:pPr>
+    </w:p>
+    <w:p>
+      <w:pPr>
+        <w:numPr>
+          <w:ilvl w:val="0"/>
+          <w:numId w:val="0"/>
+        </w:numPr>
+        <w:spacing w:line="480" w:lineRule="auto"/>
+        <w:ind w:leftChars="0"/>
+        <w:rPr>
+          <w:rFonts w:hint="default" w:ascii="Times New Roman" w:hAnsi="Times New Roman" w:cs="Times New Roman"/>
+          <w:b w:val="0"/>
+          <w:bCs w:val="0"/>
+          <w:sz w:val="24"/>
+          <w:szCs w:val="24"/>
+          <w:lang w:val="en-GB"/>
+        </w:rPr>
+      </w:pPr>
+    </w:p>
+    <w:p>
+      <w:pPr>
+        <w:numPr>
+          <w:ilvl w:val="0"/>
+          <w:numId w:val="0"/>
+        </w:numPr>
+        <w:spacing w:line="480" w:lineRule="auto"/>
+        <w:ind w:leftChars="0"/>
+        <w:rPr>
+          <w:rFonts w:hint="default" w:ascii="Times New Roman" w:hAnsi="Times New Roman" w:cs="Times New Roman"/>
+          <w:b/>
+          <w:bCs/>
+          <w:sz w:val="24"/>
+          <w:szCs w:val="24"/>
+          <w:lang w:val="en-GB"/>
+        </w:rPr>
+      </w:pPr>
+      <w:r>
+        <w:rPr>
+          <w:rFonts w:hint="default" w:ascii="Times New Roman" w:hAnsi="Times New Roman" w:cs="Times New Roman"/>
+          <w:b/>
+          <w:bCs/>
+          <w:sz w:val="24"/>
+          <w:szCs w:val="24"/>
+          <w:lang w:val="en-GB"/>
+        </w:rPr>
+        <w:t>4.3 System Design</w:t>
+      </w:r>
+    </w:p>
+    <w:p>
+      <w:pPr>
+        <w:numPr>
+          <w:ilvl w:val="0"/>
+          <w:numId w:val="0"/>
+        </w:numPr>
+        <w:spacing w:line="480" w:lineRule="auto"/>
+        <w:ind w:leftChars="0"/>
+        <w:rPr>
+          <w:rFonts w:hint="default" w:ascii="Times New Roman" w:hAnsi="Times New Roman" w:cs="Times New Roman"/>
+          <w:b w:val="0"/>
+          <w:bCs w:val="0"/>
+          <w:sz w:val="24"/>
+          <w:szCs w:val="24"/>
+          <w:lang w:val="en-GB"/>
+        </w:rPr>
+      </w:pPr>
+      <w:r>
+        <w:rPr>
+          <w:rFonts w:hint="default" w:ascii="Times New Roman" w:hAnsi="Times New Roman" w:cs="Times New Roman"/>
+          <w:b w:val="0"/>
+          <w:bCs w:val="0"/>
+          <w:sz w:val="24"/>
+          <w:szCs w:val="24"/>
+          <w:lang w:val="en-GB"/>
+        </w:rPr>
+        <w:t>Once you have the clear and detailed product requirements, it’s time to design the complete system.</w:t>
+      </w:r>
+    </w:p>
+    <w:p>
+      <w:pPr>
+        <w:numPr>
+          <w:ilvl w:val="0"/>
+          <w:numId w:val="0"/>
+        </w:numPr>
+        <w:spacing w:line="480" w:lineRule="auto"/>
+        <w:ind w:leftChars="0"/>
+        <w:rPr>
+          <w:rFonts w:hint="default" w:ascii="Times New Roman" w:hAnsi="Times New Roman" w:cs="Times New Roman"/>
+          <w:b w:val="0"/>
+          <w:bCs w:val="0"/>
+          <w:sz w:val="24"/>
+          <w:szCs w:val="24"/>
+          <w:lang w:val="en-GB"/>
+        </w:rPr>
+      </w:pPr>
+    </w:p>
+    <w:p>
+      <w:pPr>
+        <w:numPr>
+          <w:ilvl w:val="0"/>
+          <w:numId w:val="0"/>
+        </w:numPr>
+        <w:spacing w:line="480" w:lineRule="auto"/>
+        <w:ind w:leftChars="0"/>
+        <w:rPr>
+          <w:rFonts w:hint="default" w:ascii="Times New Roman" w:hAnsi="Times New Roman" w:cs="Times New Roman"/>
+          <w:b/>
+          <w:bCs/>
+          <w:sz w:val="24"/>
+          <w:szCs w:val="24"/>
+          <w:lang w:val="en-GB"/>
+        </w:rPr>
+      </w:pPr>
+      <w:r>
+        <w:rPr>
+          <w:rFonts w:hint="default" w:ascii="Times New Roman" w:hAnsi="Times New Roman" w:cs="Times New Roman"/>
+          <w:b/>
+          <w:bCs/>
+          <w:sz w:val="24"/>
+          <w:szCs w:val="24"/>
+          <w:lang w:val="en-GB"/>
+        </w:rPr>
+        <w:t>4.3.1 Design Objectives</w:t>
+      </w:r>
+    </w:p>
+    <w:p>
+      <w:pPr>
+        <w:numPr>
+          <w:ilvl w:val="0"/>
+          <w:numId w:val="0"/>
+        </w:numPr>
+        <w:spacing w:line="480" w:lineRule="auto"/>
+        <w:ind w:leftChars="0"/>
+        <w:rPr>
+          <w:rFonts w:hint="default" w:ascii="Times New Roman" w:hAnsi="Times New Roman" w:cs="Times New Roman"/>
+          <w:b w:val="0"/>
+          <w:bCs w:val="0"/>
+          <w:sz w:val="24"/>
+          <w:szCs w:val="24"/>
+          <w:lang w:val="en-GB"/>
+        </w:rPr>
+      </w:pPr>
+      <w:r>
+        <w:rPr>
+          <w:rFonts w:hint="default" w:ascii="Times New Roman" w:hAnsi="Times New Roman" w:cs="Times New Roman"/>
+          <w:b w:val="0"/>
+          <w:bCs w:val="0"/>
+          <w:sz w:val="24"/>
+          <w:szCs w:val="24"/>
+          <w:lang w:val="en-GB"/>
+        </w:rPr>
+        <w:t>The design objectives of this system are:</w:t>
+      </w:r>
+    </w:p>
+    <w:p>
+      <w:pPr>
+        <w:numPr>
+          <w:ilvl w:val="0"/>
+          <w:numId w:val="14"/>
+        </w:numPr>
+        <w:spacing w:line="480" w:lineRule="auto"/>
+        <w:ind w:left="0" w:leftChars="0" w:firstLine="425" w:firstLineChars="0"/>
+        <w:rPr>
+          <w:rFonts w:hint="default" w:ascii="Times New Roman" w:hAnsi="Times New Roman" w:cs="Times New Roman"/>
+          <w:b w:val="0"/>
+          <w:bCs w:val="0"/>
+          <w:sz w:val="24"/>
+          <w:szCs w:val="24"/>
+          <w:lang w:val="en-GB"/>
+        </w:rPr>
+      </w:pPr>
+      <w:r>
+        <w:rPr>
+          <w:rFonts w:hint="default" w:ascii="Times New Roman" w:hAnsi="Times New Roman" w:cs="Times New Roman"/>
+          <w:b w:val="0"/>
+          <w:bCs w:val="0"/>
+          <w:sz w:val="24"/>
+          <w:szCs w:val="24"/>
+          <w:lang w:val="en-GB"/>
+        </w:rPr>
+        <w:t>Have a presentable home page explaining briefly about the product.</w:t>
+      </w:r>
+    </w:p>
+    <w:p>
+      <w:pPr>
+        <w:numPr>
+          <w:ilvl w:val="0"/>
+          <w:numId w:val="14"/>
+        </w:numPr>
+        <w:spacing w:line="480" w:lineRule="auto"/>
+        <w:ind w:left="0" w:leftChars="0" w:firstLine="425" w:firstLineChars="0"/>
+        <w:rPr>
+          <w:rFonts w:hint="default" w:ascii="Times New Roman" w:hAnsi="Times New Roman" w:cs="Times New Roman"/>
+          <w:b w:val="0"/>
+          <w:bCs w:val="0"/>
+          <w:sz w:val="24"/>
+          <w:szCs w:val="24"/>
+          <w:lang w:val="en-GB"/>
+        </w:rPr>
+      </w:pPr>
+      <w:r>
+        <w:rPr>
+          <w:rFonts w:hint="default" w:ascii="Times New Roman" w:hAnsi="Times New Roman" w:cs="Times New Roman"/>
+          <w:b w:val="0"/>
+          <w:bCs w:val="0"/>
+          <w:sz w:val="24"/>
+          <w:szCs w:val="24"/>
+          <w:lang w:val="en-GB"/>
+        </w:rPr>
+        <w:t>Have a register page that takes in the client details and saves the details.</w:t>
+      </w:r>
+    </w:p>
+    <w:p>
+      <w:pPr>
+        <w:numPr>
+          <w:ilvl w:val="0"/>
+          <w:numId w:val="14"/>
+        </w:numPr>
+        <w:spacing w:line="480" w:lineRule="auto"/>
+        <w:ind w:left="0" w:leftChars="0" w:firstLine="425" w:firstLineChars="0"/>
+        <w:rPr>
+          <w:rFonts w:hint="default" w:ascii="Times New Roman" w:hAnsi="Times New Roman" w:cs="Times New Roman"/>
+          <w:b w:val="0"/>
+          <w:bCs w:val="0"/>
+          <w:sz w:val="24"/>
+          <w:szCs w:val="24"/>
+          <w:lang w:val="en-GB"/>
+        </w:rPr>
+      </w:pPr>
+      <w:r>
+        <w:rPr>
+          <w:rFonts w:hint="default" w:ascii="Times New Roman" w:hAnsi="Times New Roman" w:cs="Times New Roman"/>
+          <w:b w:val="0"/>
+          <w:bCs w:val="0"/>
+          <w:sz w:val="24"/>
+          <w:szCs w:val="24"/>
+          <w:lang w:val="en-GB"/>
+        </w:rPr>
+        <w:t>A login page authenticating the already registered client.</w:t>
+      </w:r>
+    </w:p>
+    <w:p>
+      <w:pPr>
+        <w:numPr>
+          <w:ilvl w:val="0"/>
+          <w:numId w:val="14"/>
+        </w:numPr>
+        <w:spacing w:line="480" w:lineRule="auto"/>
+        <w:ind w:left="0" w:leftChars="0" w:firstLine="425" w:firstLineChars="0"/>
+        <w:rPr>
+          <w:rFonts w:hint="default" w:ascii="Times New Roman" w:hAnsi="Times New Roman" w:cs="Times New Roman"/>
+          <w:b w:val="0"/>
+          <w:bCs w:val="0"/>
+          <w:sz w:val="24"/>
+          <w:szCs w:val="24"/>
+          <w:lang w:val="en-GB"/>
+        </w:rPr>
+      </w:pPr>
+      <w:r>
+        <w:rPr>
+          <w:rFonts w:hint="default" w:ascii="Times New Roman" w:hAnsi="Times New Roman" w:cs="Times New Roman"/>
+          <w:b w:val="0"/>
+          <w:bCs w:val="0"/>
+          <w:sz w:val="24"/>
+          <w:szCs w:val="24"/>
+          <w:lang w:val="en-GB"/>
+        </w:rPr>
+        <w:t>A stocks page showing a sample of stocks, their prices and a button allowing them to purchase stock.</w:t>
+      </w:r>
+    </w:p>
+    <w:p>
+      <w:pPr>
+        <w:numPr>
+          <w:ilvl w:val="0"/>
+          <w:numId w:val="14"/>
+        </w:numPr>
+        <w:spacing w:line="480" w:lineRule="auto"/>
+        <w:ind w:left="0" w:leftChars="0" w:firstLine="425" w:firstLineChars="0"/>
+        <w:rPr>
+          <w:rFonts w:hint="default" w:ascii="Times New Roman" w:hAnsi="Times New Roman" w:cs="Times New Roman"/>
+          <w:b w:val="0"/>
+          <w:bCs w:val="0"/>
+          <w:sz w:val="24"/>
+          <w:szCs w:val="24"/>
+          <w:lang w:val="en-GB"/>
+        </w:rPr>
+      </w:pPr>
+      <w:r>
+        <w:rPr>
+          <w:rFonts w:hint="default" w:ascii="Times New Roman" w:hAnsi="Times New Roman" w:cs="Times New Roman"/>
+          <w:b w:val="0"/>
+          <w:bCs w:val="0"/>
+          <w:sz w:val="24"/>
+          <w:szCs w:val="24"/>
+          <w:lang w:val="en-GB"/>
+        </w:rPr>
+        <w:t>Portfolio page showing the already bought stock.</w:t>
+      </w:r>
+    </w:p>
+    <w:p>
+      <w:pPr>
+        <w:numPr>
+          <w:ilvl w:val="0"/>
+          <w:numId w:val="14"/>
+        </w:numPr>
+        <w:spacing w:line="480" w:lineRule="auto"/>
+        <w:ind w:left="0" w:leftChars="0" w:firstLine="425" w:firstLineChars="0"/>
+        <w:rPr>
+          <w:rFonts w:hint="default" w:ascii="Times New Roman" w:hAnsi="Times New Roman" w:cs="Times New Roman"/>
+          <w:b w:val="0"/>
+          <w:bCs w:val="0"/>
+          <w:sz w:val="24"/>
+          <w:szCs w:val="24"/>
+          <w:lang w:val="en-GB"/>
+        </w:rPr>
+      </w:pPr>
+      <w:r>
+        <w:rPr>
+          <w:rFonts w:hint="default" w:ascii="Times New Roman" w:hAnsi="Times New Roman" w:cs="Times New Roman"/>
+          <w:b w:val="0"/>
+          <w:bCs w:val="0"/>
+          <w:sz w:val="24"/>
+          <w:szCs w:val="24"/>
+          <w:lang w:val="en-GB"/>
+        </w:rPr>
+        <w:t>A learning page allowing the user to read common terminologies and understand about investment.</w:t>
+      </w:r>
+    </w:p>
+    <w:p>
+      <w:pPr>
+        <w:numPr>
+          <w:ilvl w:val="0"/>
+          <w:numId w:val="0"/>
+        </w:numPr>
+        <w:spacing w:line="480" w:lineRule="auto"/>
+        <w:rPr>
+          <w:rFonts w:hint="default" w:ascii="Times New Roman" w:hAnsi="Times New Roman" w:cs="Times New Roman"/>
+          <w:b w:val="0"/>
+          <w:bCs w:val="0"/>
+          <w:sz w:val="24"/>
+          <w:szCs w:val="24"/>
+          <w:lang w:val="en-GB"/>
+        </w:rPr>
+      </w:pPr>
+    </w:p>
+    <w:p>
+      <w:pPr>
+        <w:numPr>
+          <w:ilvl w:val="0"/>
+          <w:numId w:val="0"/>
+        </w:numPr>
+        <w:spacing w:line="480" w:lineRule="auto"/>
+        <w:rPr>
+          <w:rFonts w:hint="default" w:ascii="Times New Roman" w:hAnsi="Times New Roman" w:cs="Times New Roman"/>
+          <w:b/>
+          <w:bCs/>
+          <w:sz w:val="24"/>
+          <w:szCs w:val="24"/>
+          <w:lang w:val="en-GB"/>
+        </w:rPr>
+      </w:pPr>
+      <w:r>
+        <w:rPr>
+          <w:rFonts w:hint="default" w:ascii="Times New Roman" w:hAnsi="Times New Roman" w:cs="Times New Roman"/>
+          <w:b/>
+          <w:bCs/>
+          <w:sz w:val="24"/>
+          <w:szCs w:val="24"/>
+          <w:lang w:val="en-GB"/>
+        </w:rPr>
+        <w:t>4.3.2 Logical Design</w:t>
+      </w:r>
+    </w:p>
+    <w:p>
+      <w:pPr>
+        <w:numPr>
+          <w:ilvl w:val="0"/>
+          <w:numId w:val="0"/>
+        </w:numPr>
+        <w:spacing w:line="480" w:lineRule="auto"/>
+        <w:rPr>
+          <w:rFonts w:hint="default" w:ascii="Times New Roman" w:hAnsi="Times New Roman" w:cs="Times New Roman"/>
+          <w:b w:val="0"/>
+          <w:bCs w:val="0"/>
+          <w:sz w:val="24"/>
+          <w:szCs w:val="24"/>
+          <w:lang w:val="en-GB"/>
+        </w:rPr>
+      </w:pPr>
+      <w:r>
+        <w:rPr>
+          <w:rFonts w:hint="default" w:ascii="Times New Roman" w:hAnsi="Times New Roman" w:cs="Times New Roman"/>
+          <w:b w:val="0"/>
+          <w:bCs w:val="0"/>
+          <w:sz w:val="24"/>
+          <w:szCs w:val="24"/>
+          <w:lang w:val="en-GB"/>
+        </w:rPr>
+        <w:t>Is a conceptual abstract design.</w:t>
+      </w:r>
+    </w:p>
+    <w:p>
+      <w:pPr>
+        <w:numPr>
+          <w:ilvl w:val="0"/>
+          <w:numId w:val="0"/>
+        </w:numPr>
+        <w:spacing w:line="480" w:lineRule="auto"/>
+        <w:rPr>
+          <w:rFonts w:hint="default" w:ascii="Times New Roman" w:hAnsi="Times New Roman" w:cs="Times New Roman"/>
+          <w:b w:val="0"/>
+          <w:bCs w:val="0"/>
+          <w:sz w:val="24"/>
+          <w:szCs w:val="24"/>
+          <w:lang w:val="en-GB"/>
+        </w:rPr>
+      </w:pPr>
+      <w:r>
+        <w:rPr>
+          <w:rFonts w:hint="default" w:ascii="Times New Roman" w:hAnsi="Times New Roman" w:cs="Times New Roman"/>
+          <w:b w:val="0"/>
+          <w:bCs w:val="0"/>
+          <w:sz w:val="24"/>
+          <w:szCs w:val="24"/>
+          <w:lang w:val="en-GB"/>
+        </w:rPr>
+        <w:t>Involves arranging data into a series of logical relationships called entities and attributes.</w:t>
+      </w:r>
+    </w:p>
+    <w:p>
+      <w:pPr>
+        <w:numPr>
+          <w:ilvl w:val="0"/>
+          <w:numId w:val="0"/>
+        </w:numPr>
+        <w:spacing w:line="480" w:lineRule="auto"/>
+        <w:rPr>
+          <w:rFonts w:hint="default" w:ascii="Times New Roman" w:hAnsi="Times New Roman" w:cs="Times New Roman"/>
+          <w:b w:val="0"/>
+          <w:bCs w:val="0"/>
+          <w:sz w:val="24"/>
+          <w:szCs w:val="24"/>
+          <w:lang w:val="en-GB"/>
+        </w:rPr>
+      </w:pPr>
+      <w:r>
+        <w:rPr>
+          <w:rFonts w:hint="default" w:ascii="Times New Roman" w:hAnsi="Times New Roman" w:cs="Times New Roman"/>
+          <w:b w:val="0"/>
+          <w:bCs w:val="0"/>
+          <w:sz w:val="24"/>
+          <w:szCs w:val="24"/>
+          <w:lang w:val="en-GB"/>
+        </w:rPr>
+        <w:t>The objective is to create well-structured data-flow diagram that properly reflect the user environment.</w:t>
+      </w:r>
+    </w:p>
+    <w:p>
+      <w:pPr>
+        <w:numPr>
+          <w:ilvl w:val="0"/>
+          <w:numId w:val="0"/>
+        </w:numPr>
+        <w:spacing w:line="480" w:lineRule="auto"/>
+        <w:rPr>
+          <w:rFonts w:hint="default" w:ascii="Times New Roman" w:hAnsi="Times New Roman" w:cs="Times New Roman"/>
+          <w:b w:val="0"/>
+          <w:bCs w:val="0"/>
+          <w:sz w:val="24"/>
+          <w:szCs w:val="24"/>
+          <w:lang w:val="en-GB"/>
+        </w:rPr>
+      </w:pPr>
+    </w:p>
+    <w:p>
+      <w:pPr>
+        <w:numPr>
+          <w:ilvl w:val="0"/>
+          <w:numId w:val="0"/>
+        </w:numPr>
+        <w:spacing w:line="480" w:lineRule="auto"/>
+        <w:rPr>
+          <w:rFonts w:hint="default" w:ascii="Times New Roman" w:hAnsi="Times New Roman" w:cs="Times New Roman"/>
+          <w:b/>
+          <w:bCs/>
+          <w:sz w:val="24"/>
+          <w:szCs w:val="24"/>
+          <w:lang w:val="en-GB"/>
+        </w:rPr>
+      </w:pPr>
+    </w:p>
+    <w:p>
+      <w:pPr>
+        <w:numPr>
+          <w:ilvl w:val="0"/>
+          <w:numId w:val="0"/>
+        </w:numPr>
+        <w:spacing w:line="480" w:lineRule="auto"/>
+        <w:rPr>
+          <w:rFonts w:hint="default" w:ascii="Times New Roman" w:hAnsi="Times New Roman" w:cs="Times New Roman"/>
+          <w:b/>
+          <w:bCs/>
+          <w:sz w:val="24"/>
+          <w:szCs w:val="24"/>
+          <w:lang w:val="en-GB"/>
+        </w:rPr>
+      </w:pPr>
+    </w:p>
+    <w:p>
+      <w:pPr>
+        <w:numPr>
+          <w:ilvl w:val="0"/>
+          <w:numId w:val="0"/>
+        </w:numPr>
+        <w:spacing w:line="480" w:lineRule="auto"/>
+        <w:rPr>
+          <w:rFonts w:hint="default" w:ascii="Times New Roman" w:hAnsi="Times New Roman" w:cs="Times New Roman"/>
+          <w:b/>
+          <w:bCs/>
+          <w:sz w:val="24"/>
+          <w:szCs w:val="24"/>
+          <w:lang w:val="en-GB"/>
+        </w:rPr>
+      </w:pPr>
+    </w:p>
+    <w:p>
+      <w:pPr>
+        <w:numPr>
+          <w:ilvl w:val="0"/>
+          <w:numId w:val="0"/>
+        </w:numPr>
+        <w:spacing w:line="480" w:lineRule="auto"/>
+        <w:rPr>
+          <w:rFonts w:hint="default" w:ascii="Times New Roman" w:hAnsi="Times New Roman" w:cs="Times New Roman"/>
+          <w:b/>
+          <w:bCs/>
+          <w:sz w:val="24"/>
+          <w:szCs w:val="24"/>
+          <w:lang w:val="en-GB"/>
+        </w:rPr>
+      </w:pPr>
+    </w:p>
+    <w:p>
+      <w:pPr>
+        <w:numPr>
+          <w:ilvl w:val="0"/>
+          <w:numId w:val="0"/>
+        </w:numPr>
+        <w:spacing w:line="480" w:lineRule="auto"/>
+        <w:rPr>
+          <w:rFonts w:hint="default" w:ascii="Times New Roman" w:hAnsi="Times New Roman" w:cs="Times New Roman"/>
+          <w:b/>
+          <w:bCs/>
+          <w:sz w:val="24"/>
+          <w:szCs w:val="24"/>
+          <w:lang w:val="en-GB"/>
+        </w:rPr>
+      </w:pPr>
+    </w:p>
+    <w:p>
+      <w:pPr>
+        <w:numPr>
+          <w:ilvl w:val="0"/>
+          <w:numId w:val="0"/>
+        </w:numPr>
+        <w:spacing w:line="480" w:lineRule="auto"/>
+        <w:rPr>
+          <w:rFonts w:hint="default" w:ascii="Times New Roman" w:hAnsi="Times New Roman" w:cs="Times New Roman"/>
+          <w:b/>
+          <w:bCs/>
+          <w:sz w:val="24"/>
+          <w:szCs w:val="24"/>
+          <w:lang w:val="en-GB"/>
+        </w:rPr>
+      </w:pPr>
+    </w:p>
+    <w:p>
+      <w:pPr>
+        <w:numPr>
+          <w:ilvl w:val="0"/>
+          <w:numId w:val="0"/>
+        </w:numPr>
+        <w:spacing w:line="480" w:lineRule="auto"/>
+        <w:rPr>
+          <w:rFonts w:hint="default" w:ascii="Times New Roman" w:hAnsi="Times New Roman" w:cs="Times New Roman"/>
+          <w:b/>
+          <w:bCs/>
+          <w:sz w:val="24"/>
+          <w:szCs w:val="24"/>
+          <w:lang w:val="en-GB"/>
+        </w:rPr>
+      </w:pPr>
+    </w:p>
+    <w:p>
+      <w:pPr>
+        <w:numPr>
+          <w:ilvl w:val="0"/>
+          <w:numId w:val="0"/>
+        </w:numPr>
+        <w:spacing w:line="480" w:lineRule="auto"/>
+        <w:rPr>
+          <w:rFonts w:hint="default" w:ascii="Times New Roman" w:hAnsi="Times New Roman" w:cs="Times New Roman"/>
+          <w:b/>
+          <w:bCs/>
+          <w:sz w:val="24"/>
+          <w:szCs w:val="24"/>
+          <w:lang w:val="en-GB"/>
+        </w:rPr>
+      </w:pPr>
+    </w:p>
+    <w:p>
+      <w:pPr>
+        <w:numPr>
+          <w:ilvl w:val="0"/>
+          <w:numId w:val="0"/>
+        </w:numPr>
+        <w:spacing w:line="480" w:lineRule="auto"/>
+        <w:rPr>
+          <w:rFonts w:hint="default" w:ascii="Times New Roman" w:hAnsi="Times New Roman" w:cs="Times New Roman"/>
+          <w:b/>
+          <w:bCs/>
+          <w:sz w:val="24"/>
+          <w:szCs w:val="24"/>
+          <w:lang w:val="en-GB"/>
+        </w:rPr>
+      </w:pPr>
+    </w:p>
+    <w:p>
+      <w:pPr>
+        <w:numPr>
+          <w:ilvl w:val="0"/>
+          <w:numId w:val="0"/>
+        </w:numPr>
+        <w:spacing w:line="480" w:lineRule="auto"/>
+        <w:rPr>
+          <w:rFonts w:hint="default" w:ascii="Times New Roman" w:hAnsi="Times New Roman" w:cs="Times New Roman"/>
+          <w:b/>
+          <w:bCs/>
+          <w:sz w:val="24"/>
+          <w:szCs w:val="24"/>
+          <w:lang w:val="en-GB"/>
+        </w:rPr>
+      </w:pPr>
+    </w:p>
+    <w:p>
+      <w:pPr>
+        <w:numPr>
+          <w:ilvl w:val="0"/>
+          <w:numId w:val="0"/>
+        </w:numPr>
+        <w:spacing w:line="480" w:lineRule="auto"/>
+        <w:rPr>
+          <w:rFonts w:hint="default" w:ascii="Times New Roman" w:hAnsi="Times New Roman" w:cs="Times New Roman"/>
+          <w:b/>
+          <w:bCs/>
+          <w:sz w:val="24"/>
+          <w:szCs w:val="24"/>
+          <w:lang w:val="en-GB"/>
+        </w:rPr>
+      </w:pPr>
+    </w:p>
+    <w:p>
+      <w:pPr>
+        <w:numPr>
+          <w:ilvl w:val="0"/>
+          <w:numId w:val="0"/>
+        </w:numPr>
+        <w:spacing w:line="480" w:lineRule="auto"/>
+        <w:rPr>
+          <w:rFonts w:hint="default" w:ascii="Times New Roman" w:hAnsi="Times New Roman" w:cs="Times New Roman"/>
+          <w:b/>
+          <w:bCs/>
+          <w:sz w:val="24"/>
+          <w:szCs w:val="24"/>
+          <w:lang w:val="en-GB"/>
+        </w:rPr>
+      </w:pPr>
+      <w:r>
+        <w:rPr>
+          <w:rFonts w:hint="default" w:ascii="Times New Roman" w:hAnsi="Times New Roman" w:cs="Times New Roman"/>
+          <w:b/>
+          <w:bCs/>
+          <w:sz w:val="24"/>
+          <w:szCs w:val="24"/>
+          <w:lang w:val="en-GB"/>
+        </w:rPr>
+        <w:t>Data Flow Diagram of The User Interface</w:t>
+      </w:r>
+    </w:p>
+    <w:p>
+      <w:pPr>
+        <w:numPr>
+          <w:ilvl w:val="0"/>
+          <w:numId w:val="0"/>
+        </w:numPr>
+        <w:spacing w:line="480" w:lineRule="auto"/>
+        <w:rPr>
+          <w:rFonts w:hint="default" w:ascii="Times New Roman" w:hAnsi="Times New Roman" w:cs="Times New Roman"/>
+          <w:b w:val="0"/>
+          <w:bCs w:val="0"/>
+          <w:sz w:val="24"/>
+          <w:szCs w:val="24"/>
+          <w:lang w:val="en-GB"/>
+        </w:rPr>
+      </w:pPr>
+    </w:p>
+    <w:p>
+      <w:pPr>
+        <w:numPr>
+          <w:ilvl w:val="0"/>
+          <w:numId w:val="0"/>
+        </w:numPr>
+        <w:spacing w:line="480" w:lineRule="auto"/>
+        <w:rPr>
+          <w:rFonts w:hint="default" w:ascii="Times New Roman" w:hAnsi="Times New Roman" w:cs="Times New Roman"/>
+          <w:b w:val="0"/>
+          <w:bCs w:val="0"/>
+          <w:sz w:val="24"/>
+          <w:szCs w:val="24"/>
+          <w:lang w:val="en-GB"/>
+        </w:rPr>
+      </w:pPr>
+      <w:r>
+        <w:rPr>
+          <w:rFonts w:hint="default" w:ascii="Times New Roman" w:hAnsi="Times New Roman" w:cs="Times New Roman"/>
+          <w:b w:val="0"/>
+          <w:bCs w:val="0"/>
+          <w:sz w:val="24"/>
+          <w:szCs w:val="24"/>
+          <w:lang w:val="en-GB"/>
+        </w:rPr>
+        <w:drawing>
+          <wp:inline distT="0" distB="0" distL="114300" distR="114300">
+            <wp:extent cx="6537325" cy="5121275"/>
+            <wp:effectExtent l="0" t="0" r="15875" b="3175"/>
+            <wp:docPr id="5" name="Picture 5" descr="Investment"/>
+            <wp:cNvGraphicFramePr>
+              <a:graphicFrameLocks xmlns:a="http://schemas.openxmlformats.org/drawingml/2006/main" noChangeAspect="1"/>
+            </wp:cNvGraphicFramePr>
+            <a:graphic xmlns:a="http://schemas.openxmlformats.org/drawingml/2006/main">
+              <a:graphicData uri="http://schemas.openxmlformats.org/drawingml/2006/picture">
+                <pic:pic xmlns:pic="http://schemas.openxmlformats.org/drawingml/2006/picture">
+                  <pic:nvPicPr>
+                    <pic:cNvPr id="5" name="Picture 5" descr="Investment"/>
+                    <pic:cNvPicPr>
+                      <a:picLocks noChangeAspect="1"/>
+                    </pic:cNvPicPr>
+                  </pic:nvPicPr>
+                  <pic:blipFill>
+                    <a:blip r:embed="rId10"/>
+                    <a:stretch>
+                      <a:fillRect/>
+                    </a:stretch>
+                  </pic:blipFill>
+                  <pic:spPr>
+                    <a:xfrm>
+                      <a:off x="0" y="0"/>
+                      <a:ext cx="6537325" cy="5121275"/>
+                    </a:xfrm>
+                    <a:prstGeom prst="rect">
+                      <a:avLst/>
+                    </a:prstGeom>
+                  </pic:spPr>
+                </pic:pic>
+              </a:graphicData>
+            </a:graphic>
+          </wp:inline>
+        </w:drawing>
+      </w:r>
+    </w:p>
+    <w:p>
+      <w:pPr>
+        <w:numPr>
+          <w:ilvl w:val="0"/>
+          <w:numId w:val="0"/>
+        </w:numPr>
+        <w:spacing w:line="480" w:lineRule="auto"/>
+        <w:rPr>
+          <w:rFonts w:hint="default" w:ascii="Times New Roman" w:hAnsi="Times New Roman" w:cs="Times New Roman"/>
+          <w:b/>
+          <w:bCs/>
+          <w:sz w:val="24"/>
+          <w:szCs w:val="24"/>
+          <w:lang w:val="en-GB"/>
+        </w:rPr>
+      </w:pPr>
+    </w:p>
+    <w:p>
+      <w:pPr>
+        <w:numPr>
+          <w:ilvl w:val="0"/>
+          <w:numId w:val="0"/>
+        </w:numPr>
+        <w:spacing w:line="480" w:lineRule="auto"/>
+        <w:rPr>
+          <w:rFonts w:hint="default" w:ascii="Times New Roman" w:hAnsi="Times New Roman" w:cs="Times New Roman"/>
+          <w:b/>
+          <w:bCs/>
+          <w:sz w:val="24"/>
+          <w:szCs w:val="24"/>
+          <w:lang w:val="en-GB"/>
+        </w:rPr>
+      </w:pPr>
+    </w:p>
+    <w:p>
+      <w:pPr>
+        <w:numPr>
+          <w:ilvl w:val="0"/>
+          <w:numId w:val="0"/>
+        </w:numPr>
+        <w:spacing w:line="480" w:lineRule="auto"/>
+        <w:rPr>
+          <w:rFonts w:hint="default" w:ascii="Times New Roman" w:hAnsi="Times New Roman" w:cs="Times New Roman"/>
+          <w:b/>
+          <w:bCs/>
+          <w:sz w:val="24"/>
+          <w:szCs w:val="24"/>
+          <w:lang w:val="en-GB"/>
+        </w:rPr>
+      </w:pPr>
+    </w:p>
+    <w:p>
+      <w:pPr>
+        <w:numPr>
+          <w:ilvl w:val="0"/>
+          <w:numId w:val="0"/>
+        </w:numPr>
+        <w:spacing w:line="480" w:lineRule="auto"/>
+        <w:rPr>
+          <w:rFonts w:hint="default" w:ascii="Times New Roman" w:hAnsi="Times New Roman" w:cs="Times New Roman"/>
+          <w:b/>
+          <w:bCs/>
+          <w:sz w:val="24"/>
+          <w:szCs w:val="24"/>
+          <w:lang w:val="en-GB"/>
+        </w:rPr>
+      </w:pPr>
+    </w:p>
+    <w:p>
+      <w:pPr>
+        <w:numPr>
+          <w:ilvl w:val="0"/>
+          <w:numId w:val="0"/>
+        </w:numPr>
+        <w:spacing w:line="480" w:lineRule="auto"/>
+        <w:rPr>
+          <w:rFonts w:hint="default" w:ascii="Times New Roman" w:hAnsi="Times New Roman" w:cs="Times New Roman"/>
+          <w:b/>
+          <w:bCs/>
+          <w:sz w:val="24"/>
+          <w:szCs w:val="24"/>
+          <w:lang w:val="en-GB"/>
+        </w:rPr>
+      </w:pPr>
+    </w:p>
+    <w:p>
+      <w:pPr>
+        <w:numPr>
+          <w:ilvl w:val="0"/>
+          <w:numId w:val="0"/>
+        </w:numPr>
+        <w:spacing w:line="480" w:lineRule="auto"/>
+        <w:rPr>
+          <w:rFonts w:hint="default" w:ascii="Times New Roman" w:hAnsi="Times New Roman" w:cs="Times New Roman"/>
+          <w:b/>
+          <w:bCs/>
+          <w:sz w:val="24"/>
+          <w:szCs w:val="24"/>
+          <w:lang w:val="en-GB"/>
+        </w:rPr>
+      </w:pPr>
+    </w:p>
+    <w:p>
+      <w:pPr>
+        <w:numPr>
+          <w:ilvl w:val="0"/>
+          <w:numId w:val="0"/>
+        </w:numPr>
+        <w:spacing w:line="480" w:lineRule="auto"/>
+        <w:rPr>
+          <w:rFonts w:hint="default" w:ascii="Times New Roman" w:hAnsi="Times New Roman" w:cs="Times New Roman"/>
+          <w:b/>
+          <w:bCs/>
+          <w:sz w:val="24"/>
+          <w:szCs w:val="24"/>
+          <w:lang w:val="en-GB"/>
+        </w:rPr>
+      </w:pPr>
+    </w:p>
+    <w:p>
+      <w:pPr>
+        <w:numPr>
+          <w:ilvl w:val="0"/>
+          <w:numId w:val="0"/>
+        </w:numPr>
+        <w:spacing w:line="480" w:lineRule="auto"/>
+        <w:rPr>
+          <w:rFonts w:hint="default" w:ascii="Times New Roman" w:hAnsi="Times New Roman" w:cs="Times New Roman"/>
+          <w:b/>
+          <w:bCs/>
+          <w:sz w:val="24"/>
+          <w:szCs w:val="24"/>
+          <w:lang w:val="en-GB"/>
+        </w:rPr>
+      </w:pPr>
+    </w:p>
+    <w:p>
+      <w:pPr>
+        <w:numPr>
+          <w:ilvl w:val="0"/>
+          <w:numId w:val="0"/>
+        </w:numPr>
+        <w:spacing w:line="480" w:lineRule="auto"/>
+        <w:rPr>
+          <w:rFonts w:hint="default" w:ascii="Times New Roman" w:hAnsi="Times New Roman" w:cs="Times New Roman"/>
+          <w:b/>
+          <w:bCs/>
+          <w:sz w:val="24"/>
+          <w:szCs w:val="24"/>
+          <w:lang w:val="en-GB"/>
+        </w:rPr>
+      </w:pPr>
+      <w:r>
+        <w:rPr>
+          <w:rFonts w:hint="default" w:ascii="Times New Roman" w:hAnsi="Times New Roman" w:cs="Times New Roman"/>
+          <w:b/>
+          <w:bCs/>
+          <w:sz w:val="24"/>
+          <w:szCs w:val="24"/>
+          <w:lang w:val="en-GB"/>
+        </w:rPr>
+        <w:t>Entity Relationship Diagram of the Database</w:t>
+      </w:r>
+    </w:p>
+    <w:p>
+      <w:pPr>
+        <w:numPr>
+          <w:ilvl w:val="0"/>
+          <w:numId w:val="0"/>
+        </w:numPr>
+        <w:spacing w:line="480" w:lineRule="auto"/>
+        <w:ind w:leftChars="0"/>
+        <w:rPr>
+          <w:rFonts w:hint="default" w:ascii="Times New Roman" w:hAnsi="Times New Roman" w:cs="Times New Roman"/>
+          <w:b w:val="0"/>
+          <w:bCs w:val="0"/>
+          <w:sz w:val="24"/>
+          <w:szCs w:val="24"/>
+          <w:lang w:val="en-GB"/>
+        </w:rPr>
+      </w:pPr>
+      <w:r>
+        <w:rPr>
+          <w:rFonts w:hint="default" w:ascii="Times New Roman" w:hAnsi="Times New Roman" w:cs="Times New Roman"/>
+          <w:b w:val="0"/>
+          <w:bCs w:val="0"/>
+          <w:sz w:val="24"/>
+          <w:szCs w:val="24"/>
+          <w:lang w:val="en-GB"/>
+        </w:rPr>
+        <w:drawing>
+          <wp:inline distT="0" distB="0" distL="114300" distR="114300">
+            <wp:extent cx="5220335" cy="3658235"/>
+            <wp:effectExtent l="0" t="0" r="18415" b="18415"/>
+            <wp:docPr id="6" name="Picture 6" descr="Database"/>
+            <wp:cNvGraphicFramePr>
+              <a:graphicFrameLocks xmlns:a="http://schemas.openxmlformats.org/drawingml/2006/main" noChangeAspect="1"/>
+            </wp:cNvGraphicFramePr>
+            <a:graphic xmlns:a="http://schemas.openxmlformats.org/drawingml/2006/main">
+              <a:graphicData uri="http://schemas.openxmlformats.org/drawingml/2006/picture">
+                <pic:pic xmlns:pic="http://schemas.openxmlformats.org/drawingml/2006/picture">
+                  <pic:nvPicPr>
+                    <pic:cNvPr id="6" name="Picture 6" descr="Database"/>
+                    <pic:cNvPicPr>
+                      <a:picLocks noChangeAspect="1"/>
+                    </pic:cNvPicPr>
+                  </pic:nvPicPr>
+                  <pic:blipFill>
+                    <a:blip r:embed="rId11"/>
+                    <a:stretch>
+                      <a:fillRect/>
+                    </a:stretch>
+                  </pic:blipFill>
+                  <pic:spPr>
+                    <a:xfrm>
+                      <a:off x="0" y="0"/>
+                      <a:ext cx="5220335" cy="3658235"/>
+                    </a:xfrm>
+                    <a:prstGeom prst="rect">
+                      <a:avLst/>
+                    </a:prstGeom>
+                  </pic:spPr>
+                </pic:pic>
+              </a:graphicData>
+            </a:graphic>
+          </wp:inline>
+        </w:drawing>
+      </w:r>
+      <w:r>
+        <w:rPr>
+          <w:rFonts w:hint="default" w:ascii="Times New Roman" w:hAnsi="Times New Roman" w:cs="Times New Roman"/>
+          <w:b w:val="0"/>
+          <w:bCs w:val="0"/>
+          <w:sz w:val="24"/>
+          <w:szCs w:val="24"/>
+          <w:lang w:val="en-GB"/>
+        </w:rPr>
+        <w:br w:type="page"/>
+      </w:r>
       <w:bookmarkStart w:id="65" w:name="_GoBack"/>
       <w:bookmarkEnd w:id="65"/>
+      <w:r>
+        <w:rPr>
+          <w:rFonts w:hint="default" w:ascii="Times New Roman" w:hAnsi="Times New Roman" w:cs="Times New Roman"/>
+          <w:b w:val="0"/>
+          <w:bCs w:val="0"/>
+          <w:sz w:val="24"/>
+          <w:szCs w:val="24"/>
+          <w:lang w:val="en-GB"/>
+        </w:rPr>
+        <w:br w:type="page"/>
+      </w:r>
     </w:p>
     <w:p>
       <w:pPr>
@@ -12780,6 +14518,17 @@
           <w:lang w:val="en-GB"/>
         </w:rPr>
       </w:pPr>
+      <w:r>
+        <w:rPr>
+          <w:rFonts w:hint="default" w:ascii="Times New Roman" w:hAnsi="Times New Roman" w:cs="Times New Roman"/>
+          <w:b w:val="0"/>
+          <w:bCs w:val="0"/>
+          <w:sz w:val="24"/>
+          <w:szCs w:val="24"/>
+          <w:lang w:val="en-GB"/>
+        </w:rPr>
+        <w:t>x</w:t>
+      </w:r>
     </w:p>
     <w:p>
       <w:pPr>
@@ -12801,304 +14550,14 @@
     </w:p>
     <w:p>
       <w:pPr>
-        <w:numPr>
-          <w:ilvl w:val="0"/>
-          <w:numId w:val="0"/>
-        </w:numPr>
-        <w:spacing w:line="480" w:lineRule="auto"/>
-        <w:ind w:leftChars="0"/>
-        <w:rPr>
-          <w:rFonts w:hint="default" w:ascii="Times New Roman" w:hAnsi="Times New Roman" w:cs="Times New Roman"/>
-          <w:b/>
-          <w:bCs/>
-          <w:sz w:val="24"/>
-          <w:szCs w:val="24"/>
-          <w:lang w:val="en-GB"/>
-        </w:rPr>
-      </w:pPr>
-      <w:r>
-        <w:rPr>
-          <w:rFonts w:hint="default" w:ascii="Times New Roman" w:hAnsi="Times New Roman" w:cs="Times New Roman"/>
-          <w:b/>
-          <w:bCs/>
-          <w:sz w:val="24"/>
-          <w:szCs w:val="24"/>
-          <w:lang w:val="en-GB"/>
-        </w:rPr>
-        <w:t>4.3 Design Objectives</w:t>
-      </w:r>
-    </w:p>
-    <w:p>
-      <w:pPr>
-        <w:numPr>
-          <w:ilvl w:val="0"/>
-          <w:numId w:val="0"/>
-        </w:numPr>
-        <w:spacing w:line="480" w:lineRule="auto"/>
-        <w:ind w:leftChars="0"/>
-        <w:rPr>
-          <w:rFonts w:hint="default" w:ascii="Times New Roman" w:hAnsi="Times New Roman" w:cs="Times New Roman"/>
-          <w:b w:val="0"/>
-          <w:bCs w:val="0"/>
-          <w:sz w:val="24"/>
-          <w:szCs w:val="24"/>
-          <w:lang w:val="en-GB"/>
-        </w:rPr>
-      </w:pPr>
-      <w:r>
-        <w:rPr>
-          <w:rFonts w:hint="default" w:ascii="Times New Roman" w:hAnsi="Times New Roman" w:cs="Times New Roman"/>
-          <w:b w:val="0"/>
-          <w:bCs w:val="0"/>
-          <w:sz w:val="24"/>
-          <w:szCs w:val="24"/>
-          <w:lang w:val="en-GB"/>
-        </w:rPr>
-        <w:t>The design objectives of this system are:</w:t>
-      </w:r>
-    </w:p>
-    <w:p>
-      <w:pPr>
-        <w:numPr>
-          <w:ilvl w:val="0"/>
-          <w:numId w:val="13"/>
-        </w:numPr>
-        <w:spacing w:line="480" w:lineRule="auto"/>
-        <w:ind w:left="0" w:leftChars="0" w:firstLine="425" w:firstLineChars="0"/>
-        <w:rPr>
-          <w:rFonts w:hint="default" w:ascii="Times New Roman" w:hAnsi="Times New Roman" w:cs="Times New Roman"/>
-          <w:b w:val="0"/>
-          <w:bCs w:val="0"/>
-          <w:sz w:val="24"/>
-          <w:szCs w:val="24"/>
-          <w:lang w:val="en-GB"/>
-        </w:rPr>
-      </w:pPr>
-      <w:r>
-        <w:rPr>
-          <w:rFonts w:hint="default" w:ascii="Times New Roman" w:hAnsi="Times New Roman" w:cs="Times New Roman"/>
-          <w:b w:val="0"/>
-          <w:bCs w:val="0"/>
-          <w:sz w:val="24"/>
-          <w:szCs w:val="24"/>
-          <w:lang w:val="en-GB"/>
-        </w:rPr>
-        <w:t>Have a presentable home page explaining briefly about the product.</w:t>
-      </w:r>
-    </w:p>
-    <w:p>
-      <w:pPr>
-        <w:numPr>
-          <w:ilvl w:val="0"/>
-          <w:numId w:val="13"/>
-        </w:numPr>
-        <w:spacing w:line="480" w:lineRule="auto"/>
-        <w:ind w:left="0" w:leftChars="0" w:firstLine="425" w:firstLineChars="0"/>
-        <w:rPr>
-          <w:rFonts w:hint="default" w:ascii="Times New Roman" w:hAnsi="Times New Roman" w:cs="Times New Roman"/>
-          <w:b w:val="0"/>
-          <w:bCs w:val="0"/>
-          <w:sz w:val="24"/>
-          <w:szCs w:val="24"/>
-          <w:lang w:val="en-GB"/>
-        </w:rPr>
-      </w:pPr>
-      <w:r>
-        <w:rPr>
-          <w:rFonts w:hint="default" w:ascii="Times New Roman" w:hAnsi="Times New Roman" w:cs="Times New Roman"/>
-          <w:b w:val="0"/>
-          <w:bCs w:val="0"/>
-          <w:sz w:val="24"/>
-          <w:szCs w:val="24"/>
-          <w:lang w:val="en-GB"/>
-        </w:rPr>
-        <w:t>Have a register page that takes in the client details and saves the details.</w:t>
-      </w:r>
-    </w:p>
-    <w:p>
-      <w:pPr>
-        <w:numPr>
-          <w:ilvl w:val="0"/>
-          <w:numId w:val="13"/>
-        </w:numPr>
-        <w:spacing w:line="480" w:lineRule="auto"/>
-        <w:ind w:left="0" w:leftChars="0" w:firstLine="425" w:firstLineChars="0"/>
-        <w:rPr>
-          <w:rFonts w:hint="default" w:ascii="Times New Roman" w:hAnsi="Times New Roman" w:cs="Times New Roman"/>
-          <w:b w:val="0"/>
-          <w:bCs w:val="0"/>
-          <w:sz w:val="24"/>
-          <w:szCs w:val="24"/>
-          <w:lang w:val="en-GB"/>
-        </w:rPr>
-      </w:pPr>
-      <w:r>
-        <w:rPr>
-          <w:rFonts w:hint="default" w:ascii="Times New Roman" w:hAnsi="Times New Roman" w:cs="Times New Roman"/>
-          <w:b w:val="0"/>
-          <w:bCs w:val="0"/>
-          <w:sz w:val="24"/>
-          <w:szCs w:val="24"/>
-          <w:lang w:val="en-GB"/>
-        </w:rPr>
-        <w:t>A login page authenticating the already registered client.</w:t>
-      </w:r>
-    </w:p>
-    <w:p>
-      <w:pPr>
-        <w:numPr>
-          <w:ilvl w:val="0"/>
-          <w:numId w:val="13"/>
-        </w:numPr>
-        <w:spacing w:line="480" w:lineRule="auto"/>
-        <w:ind w:left="0" w:leftChars="0" w:firstLine="425" w:firstLineChars="0"/>
-        <w:rPr>
-          <w:rFonts w:hint="default" w:ascii="Times New Roman" w:hAnsi="Times New Roman" w:cs="Times New Roman"/>
-          <w:b w:val="0"/>
-          <w:bCs w:val="0"/>
-          <w:sz w:val="24"/>
-          <w:szCs w:val="24"/>
-          <w:lang w:val="en-GB"/>
-        </w:rPr>
-      </w:pPr>
-      <w:r>
-        <w:rPr>
-          <w:rFonts w:hint="default" w:ascii="Times New Roman" w:hAnsi="Times New Roman" w:cs="Times New Roman"/>
-          <w:b w:val="0"/>
-          <w:bCs w:val="0"/>
-          <w:sz w:val="24"/>
-          <w:szCs w:val="24"/>
-          <w:lang w:val="en-GB"/>
-        </w:rPr>
-        <w:t>A stocks page showing a sample of stocks, their prices and a button allowing them to purchase stock.</w:t>
-      </w:r>
-    </w:p>
-    <w:p>
-      <w:pPr>
-        <w:numPr>
-          <w:ilvl w:val="0"/>
-          <w:numId w:val="13"/>
-        </w:numPr>
-        <w:spacing w:line="480" w:lineRule="auto"/>
-        <w:ind w:left="0" w:leftChars="0" w:firstLine="425" w:firstLineChars="0"/>
-        <w:rPr>
-          <w:rFonts w:hint="default" w:ascii="Times New Roman" w:hAnsi="Times New Roman" w:cs="Times New Roman"/>
-          <w:b w:val="0"/>
-          <w:bCs w:val="0"/>
-          <w:sz w:val="24"/>
-          <w:szCs w:val="24"/>
-          <w:lang w:val="en-GB"/>
-        </w:rPr>
-      </w:pPr>
-      <w:r>
-        <w:rPr>
-          <w:rFonts w:hint="default" w:ascii="Times New Roman" w:hAnsi="Times New Roman" w:cs="Times New Roman"/>
-          <w:b w:val="0"/>
-          <w:bCs w:val="0"/>
-          <w:sz w:val="24"/>
-          <w:szCs w:val="24"/>
-          <w:lang w:val="en-GB"/>
-        </w:rPr>
-        <w:t>Portfolio page showing the already bought stock.</w:t>
-      </w:r>
-    </w:p>
-    <w:p>
-      <w:pPr>
-        <w:numPr>
-          <w:ilvl w:val="0"/>
-          <w:numId w:val="13"/>
-        </w:numPr>
-        <w:spacing w:line="480" w:lineRule="auto"/>
-        <w:ind w:left="0" w:leftChars="0" w:firstLine="425" w:firstLineChars="0"/>
-        <w:rPr>
-          <w:rFonts w:hint="default" w:ascii="Times New Roman" w:hAnsi="Times New Roman" w:cs="Times New Roman"/>
-          <w:b w:val="0"/>
-          <w:bCs w:val="0"/>
-          <w:sz w:val="24"/>
-          <w:szCs w:val="24"/>
-          <w:lang w:val="en-GB"/>
-        </w:rPr>
-      </w:pPr>
-      <w:r>
-        <w:rPr>
-          <w:rFonts w:hint="default" w:ascii="Times New Roman" w:hAnsi="Times New Roman" w:cs="Times New Roman"/>
-          <w:b w:val="0"/>
-          <w:bCs w:val="0"/>
-          <w:sz w:val="24"/>
-          <w:szCs w:val="24"/>
-          <w:lang w:val="en-GB"/>
-        </w:rPr>
-        <w:t>A learning page allowing the user to read common terminologies and understand about investment.</w:t>
-      </w:r>
-    </w:p>
-    <w:p>
-      <w:pPr>
-        <w:numPr>
-          <w:ilvl w:val="0"/>
-          <w:numId w:val="0"/>
-        </w:numPr>
-        <w:spacing w:line="480" w:lineRule="auto"/>
-        <w:ind w:leftChars="0"/>
-        <w:rPr>
-          <w:rFonts w:hint="default" w:ascii="Times New Roman" w:hAnsi="Times New Roman" w:cs="Times New Roman"/>
-          <w:b w:val="0"/>
-          <w:bCs w:val="0"/>
-          <w:sz w:val="24"/>
-          <w:szCs w:val="24"/>
-          <w:lang w:val="en-GB"/>
-        </w:rPr>
-      </w:pPr>
-      <w:r>
-        <w:rPr>
-          <w:rFonts w:hint="default" w:ascii="Times New Roman" w:hAnsi="Times New Roman" w:cs="Times New Roman"/>
-          <w:b w:val="0"/>
-          <w:bCs w:val="0"/>
-          <w:sz w:val="24"/>
-          <w:szCs w:val="24"/>
-          <w:lang w:val="en-GB"/>
-        </w:rPr>
-        <w:br w:type="page"/>
-      </w:r>
-      <w:r>
-        <w:rPr>
-          <w:rFonts w:hint="default" w:ascii="Times New Roman" w:hAnsi="Times New Roman" w:cs="Times New Roman"/>
-          <w:b w:val="0"/>
-          <w:bCs w:val="0"/>
-          <w:sz w:val="24"/>
-          <w:szCs w:val="24"/>
-          <w:lang w:val="en-GB"/>
-        </w:rPr>
-        <w:t>x</w:t>
-      </w:r>
-    </w:p>
-    <w:p>
-      <w:pPr>
-        <w:numPr>
-          <w:ilvl w:val="0"/>
-          <w:numId w:val="0"/>
-        </w:numPr>
-        <w:spacing w:line="480" w:lineRule="auto"/>
-        <w:ind w:leftChars="0"/>
-        <w:rPr>
-          <w:rFonts w:hint="default" w:ascii="Times New Roman" w:hAnsi="Times New Roman" w:cs="Times New Roman"/>
-          <w:b w:val="0"/>
-          <w:bCs w:val="0"/>
-          <w:sz w:val="24"/>
-          <w:szCs w:val="24"/>
-          <w:lang w:val="en-GB"/>
-        </w:rPr>
-      </w:pPr>
-    </w:p>
-    <w:p>
-      <w:pPr>
         <w:pStyle w:val="2"/>
         <w:rPr>
           <w:rFonts w:hint="default"/>
           <w:lang w:val="en-GB"/>
         </w:rPr>
       </w:pPr>
-      <w:bookmarkStart w:id="63" w:name="_Toc10561"/>
-      <w:bookmarkStart w:id="64" w:name="_Toc24666"/>
+      <w:bookmarkStart w:id="63" w:name="_Toc24666"/>
+      <w:bookmarkStart w:id="64" w:name="_Toc10561"/>
       <w:r>
         <w:rPr>
           <w:rFonts w:hint="default"/>
@@ -13718,6 +15177,46 @@
         </w:rPr>
         <w:t>, 2018</w:t>
       </w:r>
+    </w:p>
+    <w:p>
+      <w:pPr>
+        <w:numPr>
+          <w:ilvl w:val="0"/>
+          <w:numId w:val="0"/>
+        </w:numPr>
+        <w:spacing w:line="480" w:lineRule="auto"/>
+        <w:ind w:leftChars="0"/>
+        <w:rPr>
+          <w:rFonts w:hint="default" w:ascii="Times New Roman" w:hAnsi="Times New Roman" w:cs="Times New Roman"/>
+          <w:b w:val="0"/>
+          <w:bCs w:val="0"/>
+          <w:i w:val="0"/>
+          <w:iCs w:val="0"/>
+          <w:sz w:val="24"/>
+          <w:szCs w:val="24"/>
+          <w:lang w:val="en-GB"/>
+        </w:rPr>
+      </w:pPr>
+    </w:p>
+    <w:p>
+      <w:pPr>
+        <w:numPr>
+          <w:ilvl w:val="0"/>
+          <w:numId w:val="0"/>
+        </w:numPr>
+        <w:spacing w:line="480" w:lineRule="auto"/>
+        <w:ind w:leftChars="0"/>
+        <w:rPr>
+          <w:rFonts w:hint="default" w:ascii="Times New Roman" w:hAnsi="Times New Roman" w:cs="Times New Roman"/>
+          <w:b w:val="0"/>
+          <w:bCs w:val="0"/>
+          <w:i w:val="0"/>
+          <w:iCs w:val="0"/>
+          <w:sz w:val="24"/>
+          <w:szCs w:val="24"/>
+          <w:lang w:val="en-GB"/>
+        </w:rPr>
+      </w:pPr>
     </w:p>
     <w:sectPr>
       <w:headerReference r:id="rId3" w:type="default"/>
@@ -14414,6 +15913,143 @@
       </w:rPr>
     </w:lvl>
   </w:abstractNum>
+  <w:abstractNum w:abstractNumId="13">
+    <w:nsid w:val="5B7147AB"/>
+    <w:multiLevelType w:val="multilevel"/>
+    <w:tmpl w:val="5B7147AB"/>
+    <w:lvl w:ilvl="0" w:tentative="0">
+      <w:start w:val="1"/>
+      <w:numFmt w:val="bullet"/>
+      <w:lvlText w:val=""/>
+      <w:lvlJc w:val="left"/>
+      <w:pPr>
+        <w:ind w:left="420" w:leftChars="0" w:hanging="420" w:firstLineChars="0"/>
+      </w:pPr>
+      <w:rPr>
+        <w:rFonts w:hint="default" w:ascii="Wingdings" w:hAnsi="Wingdings"/>
+      </w:rPr>
+    </w:lvl>
+    <w:lvl w:ilvl="1" w:tentative="0">
+      <w:start w:val="1"/>
+      <w:numFmt w:val="bullet"/>
+      <w:lvlText w:val=""/>
+      <w:lvlJc w:val="left"/>
+      <w:pPr>
+        <w:tabs>
+          <w:tab w:val="left" w:pos="840"/>
+        </w:tabs>
+        <w:ind w:left="840" w:leftChars="0" w:hanging="420" w:firstLineChars="0"/>
+      </w:pPr>
+      <w:rPr>
+        <w:rFonts w:hint="default" w:ascii="Wingdings" w:hAnsi="Wingdings"/>
+      </w:rPr>
+    </w:lvl>
+    <w:lvl w:ilvl="2" w:tentative="0">
+      <w:start w:val="1"/>
+      <w:numFmt w:val="bullet"/>
+      <w:lvlText w:val=""/>
+      <w:lvlJc w:val="left"/>
+      <w:pPr>
+        <w:tabs>
+          <w:tab w:val="left" w:pos="1260"/>
+        </w:tabs>
+        <w:ind w:left="1260" w:leftChars="0" w:hanging="420" w:firstLineChars="0"/>
+      </w:pPr>
+      <w:rPr>
+        <w:rFonts w:hint="default" w:ascii="Wingdings" w:hAnsi="Wingdings"/>
+      </w:rPr>
+    </w:lvl>
+    <w:lvl w:ilvl="3" w:tentative="0">
+      <w:start w:val="1"/>
+      <w:numFmt w:val="bullet"/>
+      <w:lvlText w:val=""/>
+      <w:lvlJc w:val="left"/>
+      <w:pPr>
+        <w:tabs>
+          <w:tab w:val="left" w:pos="1680"/>
+        </w:tabs>
+        <w:ind w:left="1680" w:leftChars="0" w:hanging="420" w:firstLineChars="0"/>
+      </w:pPr>
+      <w:rPr>
+        <w:rFonts w:hint="default" w:ascii="Wingdings" w:hAnsi="Wingdings"/>
+      </w:rPr>
+    </w:lvl>
+    <w:lvl w:ilvl="4" w:tentative="0">
+      <w:start w:val="1"/>
+      <w:numFmt w:val="bullet"/>
+      <w:lvlText w:val=""/>
+      <w:lvlJc w:val="left"/>
+      <w:pPr>
+        <w:tabs>
+          <w:tab w:val="left" w:pos="2100"/>
+        </w:tabs>
+        <w:ind w:left="2100" w:leftChars="0" w:hanging="420" w:firstLineChars="0"/>
+      </w:pPr>
+      <w:rPr>
+        <w:rFonts w:hint="default" w:ascii="Wingdings" w:hAnsi="Wingdings"/>
+      </w:rPr>
+    </w:lvl>
+    <w:lvl w:ilvl="5" w:tentative="0">
+      <w:start w:val="1"/>
+      <w:numFmt w:val="bullet"/>
+      <w:lvlText w:val=""/>
+      <w:lvlJc w:val="left"/>
+      <w:pPr>
+        <w:tabs>
+          <w:tab w:val="left" w:pos="2520"/>
+        </w:tabs>
+        <w:ind w:left="2520" w:leftChars="0" w:hanging="420" w:firstLineChars="0"/>
+      </w:pPr>
+      <w:rPr>
+        <w:rFonts w:hint="default" w:ascii="Wingdings" w:hAnsi="Wingdings"/>
+      </w:rPr>
+    </w:lvl>
+    <w:lvl w:ilvl="6" w:tentative="0">
+      <w:start w:val="1"/>
+      <w:numFmt w:val="bullet"/>
+      <w:lvlText w:val=""/>
+      <w:lvlJc w:val="left"/>
+      <w:pPr>
+        <w:tabs>
+          <w:tab w:val="left" w:pos="2940"/>
+        </w:tabs>
+        <w:ind w:left="2940" w:leftChars="0" w:hanging="420" w:firstLineChars="0"/>
+      </w:pPr>
+      <w:rPr>
+        <w:rFonts w:hint="default" w:ascii="Wingdings" w:hAnsi="Wingdings"/>
+      </w:rPr>
+    </w:lvl>
+    <w:lvl w:ilvl="7" w:tentative="0">
+      <w:start w:val="1"/>
+      <w:numFmt w:val="bullet"/>
+      <w:lvlText w:val=""/>
+      <w:lvlJc w:val="left"/>
+      <w:pPr>
+        <w:tabs>
+          <w:tab w:val="left" w:pos="3360"/>
+        </w:tabs>
+        <w:ind w:left="3360" w:leftChars="0" w:hanging="420" w:firstLineChars="0"/>
+      </w:pPr>
+      <w:rPr>
+        <w:rFonts w:hint="default" w:ascii="Wingdings" w:hAnsi="Wingdings"/>
+      </w:rPr>
+    </w:lvl>
+    <w:lvl w:ilvl="8" w:tentative="0">
+      <w:start w:val="1"/>
+      <w:numFmt w:val="bullet"/>
+      <w:lvlText w:val=""/>
+      <w:lvlJc w:val="left"/>
+      <w:pPr>
+        <w:tabs>
+          <w:tab w:val="left" w:pos="3780"/>
+        </w:tabs>
+        <w:ind w:left="3780" w:leftChars="0" w:hanging="420" w:firstLineChars="0"/>
+      </w:pPr>
+      <w:rPr>
+        <w:rFonts w:hint="default" w:ascii="Wingdings" w:hAnsi="Wingdings"/>
+      </w:rPr>
+    </w:lvl>
+  </w:abstractNum>
   <w:num w:numId="1">
     <w:abstractNumId w:val="0"/>
   </w:num>
@@ -14451,6 +16087,9 @@
     <w:abstractNumId w:val="12"/>
   </w:num>
   <w:num w:numId="13">
+    <w:abstractNumId w:val="13"/>
+  </w:num>
+  <w:num w:numId="14">
     <w:abstractNumId w:val="11"/>
   </w:num>
 </w:numbering>
@@ -14493,7 +16132,7 @@
     <w:lsdException w:qFormat="1" w:unhideWhenUsed="0" w:uiPriority="0" w:semiHidden="0" w:name="toc 6"/>
     <w:lsdException w:unhideWhenUsed="0" w:uiPriority="0" w:semiHidden="0" w:name="toc 7"/>
     <w:lsdException w:qFormat="1" w:unhideWhenUsed="0" w:uiPriority="0" w:semiHidden="0" w:name="toc 8"/>
-    <w:lsdException w:unhideWhenUsed="0" w:uiPriority="0" w:semiHidden="0" w:name="toc 9"/>
+    <w:lsdException w:qFormat="1" w:unhideWhenUsed="0" w:uiPriority="0" w:semiHidden="0" w:name="toc 9"/>
     <w:lsdException w:unhideWhenUsed="0" w:uiPriority="0" w:semiHidden="0" w:name="Normal Indent"/>
     <w:lsdException w:unhideWhenUsed="0" w:uiPriority="0" w:semiHidden="0" w:name="footnote text"/>
     <w:lsdException w:unhideWhenUsed="0" w:uiPriority="0" w:semiHidden="0" w:name="annotation text"/>
@@ -14922,6 +16561,7 @@
     <w:name w:val="toc 9"/>
     <w:basedOn w:val="1"/>
     <w:next w:val="1"/>
+    <w:qFormat/>
     <w:uiPriority w:val="0"/>
     <w:pPr>
       <w:ind w:left="3360" w:leftChars="1600"/>

</xml_diff>